<commit_message>
Teste banco de dados
</commit_message>
<xml_diff>
--- a/planos_de_testes.docx
+++ b/planos_de_testes.docx
@@ -3,9 +3,439 @@
 <w:document xmlns:wpc="http://schemas.microsoft.com/office/word/2010/wordprocessingCanvas" xmlns:cx="http://schemas.microsoft.com/office/drawing/2014/chartex" xmlns:cx1="http://schemas.microsoft.com/office/drawing/2015/9/8/chartex" xmlns:cx2="http://schemas.microsoft.com/office/drawing/2015/10/21/chartex" xmlns:cx3="http://schemas.microsoft.com/office/drawing/2016/5/9/chartex" xmlns:cx4="http://schemas.microsoft.com/office/drawing/2016/5/10/chartex" xmlns:cx5="http://schemas.microsoft.com/office/drawing/2016/5/11/chartex" xmlns:cx6="http://schemas.microsoft.com/office/drawing/2016/5/12/chartex" xmlns:cx7="http://schemas.microsoft.com/office/drawing/2016/5/13/chartex" xmlns:cx8="http://schemas.microsoft.com/office/drawing/2016/5/14/chartex" xmlns:mc="http://schemas.openxmlformats.org/markup-compatibility/2006" xmlns:aink="http://schemas.microsoft.com/office/drawing/2016/ink" xmlns:am3d="http://schemas.microsoft.com/office/drawing/2017/model3d" xmlns:o="urn:schemas-microsoft-com:office:office" xmlns:oel="http://schemas.microsoft.com/office/2019/extlst" xmlns:r="http://schemas.openxmlformats.org/officeDocument/2006/relationships" xmlns:m="http://schemas.openxmlformats.org/officeDocument/2006/math" xmlns:v="urn:schemas-microsoft-com:vml" xmlns:wp14="http://schemas.microsoft.com/office/word/2010/wordprocessingDrawing" xmlns:wp="http://schemas.openxmlformats.org/drawingml/2006/wordprocessingDrawing" xmlns:w10="urn:schemas-microsoft-com:office:word" xmlns:w="http://schemas.openxmlformats.org/wordprocessingml/2006/main" xmlns:w14="http://schemas.microsoft.com/office/word/2010/wordml" xmlns:w15="http://schemas.microsoft.com/office/word/2012/wordml" xmlns:w16cex="http://schemas.microsoft.com/office/word/2018/wordml/cex" xmlns:w16cid="http://schemas.microsoft.com/office/word/2016/wordml/cid" xmlns:w16="http://schemas.microsoft.com/office/word/2018/wordml" xmlns:w16du="http://schemas.microsoft.com/office/word/2023/wordml/word16du" xmlns:w16sdtdh="http://schemas.microsoft.com/office/word/2020/wordml/sdtdatahash" xmlns:w16sdtfl="http://schemas.microsoft.com/office/word/2024/wordml/sdtformatlock" xmlns:w16se="http://schemas.microsoft.com/office/word/2015/wordml/symex" xmlns:wpg="http://schemas.microsoft.com/office/word/2010/wordprocessingGroup" xmlns:wpi="http://schemas.microsoft.com/office/word/2010/wordprocessingInk" xmlns:wne="http://schemas.microsoft.com/office/word/2006/wordml" xmlns:wps="http://schemas.microsoft.com/office/word/2010/wordprocessingShape" mc:Ignorable="w14 w15 w16se w16cid w16 w16cex w16sdtdh w16sdtfl w16du wp14">
   <w:body>
     <w:p>
-      <w:r>
-        <w:t>Teste de documento</w:t>
-      </w:r>
+      <w:pPr>
+        <w:rPr>
+          <w:b/>
+          <w:bCs/>
+          <w:sz w:val="52"/>
+          <w:szCs w:val="52"/>
+        </w:rPr>
+      </w:pPr>
+      <w:r>
+        <w:rPr>
+          <w:b/>
+          <w:bCs/>
+          <w:sz w:val="52"/>
+          <w:szCs w:val="52"/>
+        </w:rPr>
+        <w:t>Testes</w:t>
+      </w:r>
+    </w:p>
+    <w:p>
+      <w:pPr>
+        <w:rPr>
+          <w:b/>
+          <w:bCs/>
+          <w:sz w:val="28"/>
+          <w:szCs w:val="28"/>
+        </w:rPr>
+      </w:pPr>
+      <w:r>
+        <w:rPr>
+          <w:b/>
+          <w:bCs/>
+          <w:sz w:val="28"/>
+          <w:szCs w:val="28"/>
+        </w:rPr>
+        <w:t xml:space="preserve">Banco de dados </w:t>
+      </w:r>
+    </w:p>
+    <w:p>
+      <w:pPr>
+        <w:rPr>
+          <w:b/>
+          <w:bCs/>
+        </w:rPr>
+      </w:pPr>
+      <w:proofErr w:type="spellStart"/>
+      <w:r>
+        <w:rPr>
+          <w:b/>
+          <w:bCs/>
+        </w:rPr>
+        <w:t>Ubli</w:t>
+      </w:r>
+      <w:proofErr w:type="spellEnd"/>
+    </w:p>
+    <w:p>
+      <w:pPr>
+        <w:rPr>
+          <w:b/>
+          <w:bCs/>
+        </w:rPr>
+      </w:pPr>
+      <w:r>
+        <w:rPr>
+          <w:b/>
+          <w:bCs/>
+        </w:rPr>
+        <w:t xml:space="preserve">Tópicos de Testes para Banco de Dados </w:t>
+      </w:r>
+      <w:proofErr w:type="spellStart"/>
+      <w:r>
+        <w:rPr>
+          <w:b/>
+          <w:bCs/>
+        </w:rPr>
+        <w:t>Ubli</w:t>
+      </w:r>
+      <w:proofErr w:type="spellEnd"/>
+    </w:p>
+    <w:p>
+      <w:pPr>
+        <w:numPr>
+          <w:ilvl w:val="0"/>
+          <w:numId w:val="1"/>
+        </w:numPr>
+      </w:pPr>
+      <w:r>
+        <w:rPr>
+          <w:b/>
+          <w:bCs/>
+        </w:rPr>
+        <w:t>Criação e Estrutura das Tabelas</w:t>
+      </w:r>
+      <w:r>
+        <w:br/>
+        <w:t>Validar se todas as tabelas (</w:t>
+      </w:r>
+      <w:proofErr w:type="spellStart"/>
+      <w:r>
+        <w:t>Usuario</w:t>
+      </w:r>
+      <w:proofErr w:type="spellEnd"/>
+      <w:r>
+        <w:t xml:space="preserve">, </w:t>
+      </w:r>
+      <w:proofErr w:type="spellStart"/>
+      <w:r>
+        <w:t>Location</w:t>
+      </w:r>
+      <w:proofErr w:type="spellEnd"/>
+      <w:r>
+        <w:t xml:space="preserve">, Picture, </w:t>
+      </w:r>
+      <w:proofErr w:type="spellStart"/>
+      <w:r>
+        <w:t>AddressVerification</w:t>
+      </w:r>
+      <w:proofErr w:type="spellEnd"/>
+      <w:r>
+        <w:t>) foram criadas corretamente com suas chaves primárias, tipos de dados e restrições definidas.</w:t>
+      </w:r>
+    </w:p>
+    <w:p>
+      <w:pPr>
+        <w:numPr>
+          <w:ilvl w:val="0"/>
+          <w:numId w:val="1"/>
+        </w:numPr>
+      </w:pPr>
+      <w:r>
+        <w:rPr>
+          <w:b/>
+          <w:bCs/>
+        </w:rPr>
+        <w:t>Inserção de Dados Válidos</w:t>
+      </w:r>
+      <w:r>
+        <w:br/>
+        <w:t>Testar a inserção de registros válidos em todas as tabelas, garantindo que os campos obrigatórios sejam aceitos e que as restrições de tipos e tamanhos sejam respeitadas.</w:t>
+      </w:r>
+    </w:p>
+    <w:p>
+      <w:pPr>
+        <w:numPr>
+          <w:ilvl w:val="0"/>
+          <w:numId w:val="1"/>
+        </w:numPr>
+      </w:pPr>
+      <w:r>
+        <w:rPr>
+          <w:b/>
+          <w:bCs/>
+        </w:rPr>
+        <w:t>Inserção de Dados Inválidos</w:t>
+      </w:r>
+      <w:r>
+        <w:br/>
+        <w:t>Tentar inserir dados com campos faltando, tipos errados ou valores que violam restrições (exemplo: inserir NULL em campo NOT NULL) para verificar se o banco rejeita corretamente essas operações.</w:t>
+      </w:r>
+    </w:p>
+    <w:p>
+      <w:pPr>
+        <w:numPr>
+          <w:ilvl w:val="0"/>
+          <w:numId w:val="1"/>
+        </w:numPr>
+      </w:pPr>
+      <w:r>
+        <w:rPr>
+          <w:b/>
+          <w:bCs/>
+        </w:rPr>
+        <w:t>Testes de Chaves Estrangeiras e Cascata de Exclusão</w:t>
+      </w:r>
+      <w:r>
+        <w:br/>
+        <w:t xml:space="preserve">Confirmar que a exclusão de um registro na tabela </w:t>
+      </w:r>
+      <w:proofErr w:type="spellStart"/>
+      <w:r>
+        <w:t>Location</w:t>
+      </w:r>
+      <w:proofErr w:type="spellEnd"/>
+      <w:r>
+        <w:t xml:space="preserve"> remove automaticamente os registros relacionados em Picture e </w:t>
+      </w:r>
+      <w:proofErr w:type="spellStart"/>
+      <w:r>
+        <w:t>AddressVerification</w:t>
+      </w:r>
+      <w:proofErr w:type="spellEnd"/>
+      <w:r>
+        <w:t xml:space="preserve"> por meio da cláusula ON DELETE CASCADE.</w:t>
+      </w:r>
+    </w:p>
+    <w:p>
+      <w:pPr>
+        <w:numPr>
+          <w:ilvl w:val="0"/>
+          <w:numId w:val="1"/>
+        </w:numPr>
+      </w:pPr>
+      <w:r>
+        <w:rPr>
+          <w:b/>
+          <w:bCs/>
+        </w:rPr>
+        <w:t>Testes de Atualização em Cascata (ON UPDATE CASCADE)</w:t>
+      </w:r>
+      <w:r>
+        <w:br/>
+        <w:t xml:space="preserve">Após configurar a restrição de chave estrangeira com ON UPDATE CASCADE, testar a atualização do campo </w:t>
+      </w:r>
+      <w:proofErr w:type="spellStart"/>
+      <w:r>
+        <w:t>LocalID</w:t>
+      </w:r>
+      <w:proofErr w:type="spellEnd"/>
+      <w:r>
+        <w:t xml:space="preserve"> na tabela </w:t>
+      </w:r>
+      <w:proofErr w:type="spellStart"/>
+      <w:r>
+        <w:t>Location</w:t>
+      </w:r>
+      <w:proofErr w:type="spellEnd"/>
+      <w:r>
+        <w:t xml:space="preserve"> para verificar se a alteração </w:t>
+      </w:r>
+      <w:proofErr w:type="spellStart"/>
+      <w:r>
+        <w:t>é</w:t>
+      </w:r>
+      <w:proofErr w:type="spellEnd"/>
+      <w:r>
+        <w:t xml:space="preserve"> refletida automaticamente nas tabelas relacionadas (Picture).</w:t>
+      </w:r>
+    </w:p>
+    <w:p>
+      <w:pPr>
+        <w:numPr>
+          <w:ilvl w:val="0"/>
+          <w:numId w:val="1"/>
+        </w:numPr>
+      </w:pPr>
+      <w:r>
+        <w:rPr>
+          <w:b/>
+          <w:bCs/>
+        </w:rPr>
+        <w:t>Testes de Consultas e Relacionamentos</w:t>
+      </w:r>
+      <w:r>
+        <w:br/>
+        <w:t>Executar consultas simples e complexas (</w:t>
+      </w:r>
+      <w:proofErr w:type="spellStart"/>
+      <w:r>
+        <w:t>joins</w:t>
+      </w:r>
+      <w:proofErr w:type="spellEnd"/>
+      <w:r>
+        <w:t>) para garantir a integridade e consistência dos dados entre as tabelas relacionadas.</w:t>
+      </w:r>
+    </w:p>
+    <w:p>
+      <w:pPr>
+        <w:numPr>
+          <w:ilvl w:val="0"/>
+          <w:numId w:val="1"/>
+        </w:numPr>
+      </w:pPr>
+      <w:r>
+        <w:rPr>
+          <w:b/>
+          <w:bCs/>
+        </w:rPr>
+        <w:t>Testes com Dados Especiais e Segurança</w:t>
+      </w:r>
+      <w:r>
+        <w:br/>
+        <w:t xml:space="preserve">Inserir dados contendo caracteres especiais (aspas, barras, acentos) e </w:t>
+      </w:r>
+      <w:proofErr w:type="spellStart"/>
+      <w:r>
+        <w:t>strings</w:t>
+      </w:r>
+      <w:proofErr w:type="spellEnd"/>
+      <w:r>
+        <w:t xml:space="preserve"> que simulam tentativas de injeção SQL, avaliando se os dados são armazenados corretamente e se o banco está protegido contra ataques.</w:t>
+      </w:r>
+    </w:p>
+    <w:p>
+      <w:pPr>
+        <w:numPr>
+          <w:ilvl w:val="0"/>
+          <w:numId w:val="1"/>
+        </w:numPr>
+      </w:pPr>
+      <w:r>
+        <w:rPr>
+          <w:b/>
+          <w:bCs/>
+        </w:rPr>
+        <w:t>Testes com Triggers</w:t>
+      </w:r>
+      <w:r>
+        <w:br/>
+        <w:t>Criar triggers para registrar logs ou executar ações automáticas durante operações de inserção, atualização ou exclusão, e validar se esses mecanismos funcionam conforme esperado.</w:t>
+      </w:r>
+    </w:p>
+    <w:p>
+      <w:pPr>
+        <w:numPr>
+          <w:ilvl w:val="0"/>
+          <w:numId w:val="1"/>
+        </w:numPr>
+      </w:pPr>
+      <w:r>
+        <w:rPr>
+          <w:b/>
+          <w:bCs/>
+        </w:rPr>
+        <w:t>Testes de Backup e Restauração</w:t>
+      </w:r>
+      <w:r>
+        <w:br/>
+        <w:t>Realizar exportação do banco de dados para arquivo .</w:t>
+      </w:r>
+      <w:proofErr w:type="spellStart"/>
+      <w:r>
+        <w:t>sql</w:t>
+      </w:r>
+      <w:proofErr w:type="spellEnd"/>
+      <w:r>
+        <w:t xml:space="preserve"> utilizando ferramentas como </w:t>
+      </w:r>
+      <w:proofErr w:type="spellStart"/>
+      <w:r>
+        <w:t>mysqldump</w:t>
+      </w:r>
+      <w:proofErr w:type="spellEnd"/>
+      <w:r>
+        <w:t xml:space="preserve"> e testar a importação do arquivo para garantir que o backup é íntegro e que a restauração mantém os dados consistentes.</w:t>
+      </w:r>
+    </w:p>
+    <w:p>
+      <w:pPr>
+        <w:ind w:left="360"/>
+        <w:rPr>
+          <w:b/>
+          <w:bCs/>
+        </w:rPr>
+      </w:pPr>
+      <w:r>
+        <w:rPr>
+          <w:b/>
+          <w:bCs/>
+        </w:rPr>
+        <w:t>Ferramentas utilizadas</w:t>
+      </w:r>
+    </w:p>
+    <w:p>
+      <w:pPr>
+        <w:ind w:left="360"/>
+      </w:pPr>
+      <w:r>
+        <w:lastRenderedPageBreak/>
+        <w:t xml:space="preserve">MySQL 8.0 Command </w:t>
+      </w:r>
+      <w:proofErr w:type="spellStart"/>
+      <w:r>
+        <w:t>Line</w:t>
+      </w:r>
+      <w:proofErr w:type="spellEnd"/>
+      <w:r>
+        <w:t xml:space="preserve"> </w:t>
+      </w:r>
+      <w:proofErr w:type="spellStart"/>
+      <w:r>
+        <w:t>Client</w:t>
+      </w:r>
+      <w:proofErr w:type="spellEnd"/>
+      <w:r>
+        <w:t xml:space="preserve"> </w:t>
+      </w:r>
+      <w:r>
+        <w:t>–</w:t>
+      </w:r>
+      <w:r>
+        <w:t xml:space="preserve"> Unicode</w:t>
+      </w:r>
+      <w:r>
+        <w:t>;</w:t>
+      </w:r>
+      <w:r>
+        <w:br/>
+        <w:t>MySQL Workbench;</w:t>
+      </w:r>
+    </w:p>
+    <w:p>
+      <w:pPr>
+        <w:rPr>
+          <w:b/>
+          <w:bCs/>
+        </w:rPr>
+      </w:pPr>
+      <w:r>
+        <w:rPr>
+          <w:b/>
+          <w:bCs/>
+        </w:rPr>
+        <w:t>Resumo:</w:t>
+      </w:r>
+    </w:p>
+    <w:p>
+      <w:r>
+        <w:t xml:space="preserve">Foram realizados testes isolados e abrangentes no banco de dados </w:t>
+      </w:r>
+      <w:proofErr w:type="spellStart"/>
+      <w:r>
+        <w:t>Ubli</w:t>
+      </w:r>
+      <w:proofErr w:type="spellEnd"/>
+      <w:r>
+        <w:t>, cobrindo todos os tópicos propostos anteriormente. Todos os testes executados, incluindo criação de tabelas, inserção de dados, integridade referencial, atualizações em cascata, triggers e procedimentos de backup e restauração, apresentaram funcionamento correto conforme esperado, garantindo a robustez e confiabilidade do sistema.</w:t>
+      </w:r>
+    </w:p>
+    <w:p>
+      <w:pPr>
+        <w:rPr>
+          <w:u w:val="single"/>
+        </w:rPr>
+      </w:pPr>
     </w:p>
     <w:sectPr>
       <w:pgSz w:w="11906" w:h="16838"/>
@@ -15,6 +445,130 @@
     </w:sectPr>
   </w:body>
 </w:document>
+</file>
+
+<file path=word/numbering.xml><?xml version="1.0" encoding="utf-8"?>
+<w:numbering xmlns:wpc="http://schemas.microsoft.com/office/word/2010/wordprocessingCanvas" xmlns:cx="http://schemas.microsoft.com/office/drawing/2014/chartex" xmlns:cx1="http://schemas.microsoft.com/office/drawing/2015/9/8/chartex" xmlns:cx2="http://schemas.microsoft.com/office/drawing/2015/10/21/chartex" xmlns:cx3="http://schemas.microsoft.com/office/drawing/2016/5/9/chartex" xmlns:cx4="http://schemas.microsoft.com/office/drawing/2016/5/10/chartex" xmlns:cx5="http://schemas.microsoft.com/office/drawing/2016/5/11/chartex" xmlns:cx6="http://schemas.microsoft.com/office/drawing/2016/5/12/chartex" xmlns:cx7="http://schemas.microsoft.com/office/drawing/2016/5/13/chartex" xmlns:cx8="http://schemas.microsoft.com/office/drawing/2016/5/14/chartex" xmlns:mc="http://schemas.openxmlformats.org/markup-compatibility/2006" xmlns:aink="http://schemas.microsoft.com/office/drawing/2016/ink" xmlns:am3d="http://schemas.microsoft.com/office/drawing/2017/model3d" xmlns:o="urn:schemas-microsoft-com:office:office" xmlns:oel="http://schemas.microsoft.com/office/2019/extlst" xmlns:r="http://schemas.openxmlformats.org/officeDocument/2006/relationships" xmlns:m="http://schemas.openxmlformats.org/officeDocument/2006/math" xmlns:v="urn:schemas-microsoft-com:vml" xmlns:wp14="http://schemas.microsoft.com/office/word/2010/wordprocessingDrawing" xmlns:wp="http://schemas.openxmlformats.org/drawingml/2006/wordprocessingDrawing" xmlns:w10="urn:schemas-microsoft-com:office:word" xmlns:w="http://schemas.openxmlformats.org/wordprocessingml/2006/main" xmlns:w14="http://schemas.microsoft.com/office/word/2010/wordml" xmlns:w15="http://schemas.microsoft.com/office/word/2012/wordml" xmlns:w16cex="http://schemas.microsoft.com/office/word/2018/wordml/cex" xmlns:w16cid="http://schemas.microsoft.com/office/word/2016/wordml/cid" xmlns:w16="http://schemas.microsoft.com/office/word/2018/wordml" xmlns:w16du="http://schemas.microsoft.com/office/word/2023/wordml/word16du" xmlns:w16sdtdh="http://schemas.microsoft.com/office/word/2020/wordml/sdtdatahash" xmlns:w16sdtfl="http://schemas.microsoft.com/office/word/2024/wordml/sdtformatlock" xmlns:w16se="http://schemas.microsoft.com/office/word/2015/wordml/symex" xmlns:wpg="http://schemas.microsoft.com/office/word/2010/wordprocessingGroup" xmlns:wpi="http://schemas.microsoft.com/office/word/2010/wordprocessingInk" xmlns:wne="http://schemas.microsoft.com/office/word/2006/wordml" xmlns:wps="http://schemas.microsoft.com/office/word/2010/wordprocessingShape" mc:Ignorable="w14 w15 w16se w16cid w16 w16cex w16sdtdh w16sdtfl w16du wp14">
+  <w:abstractNum w:abstractNumId="0" w15:restartNumberingAfterBreak="0">
+    <w:nsid w:val="07394C7A"/>
+    <w:multiLevelType w:val="multilevel"/>
+    <w:tmpl w:val="C5725BC8"/>
+    <w:lvl w:ilvl="0">
+      <w:start w:val="1"/>
+      <w:numFmt w:val="bullet"/>
+      <w:lvlText w:val=""/>
+      <w:lvlJc w:val="left"/>
+      <w:pPr>
+        <w:tabs>
+          <w:tab w:val="num" w:pos="720"/>
+        </w:tabs>
+        <w:ind w:left="720" w:hanging="360"/>
+      </w:pPr>
+      <w:rPr>
+        <w:rFonts w:ascii="Symbol" w:hAnsi="Symbol" w:hint="default"/>
+      </w:rPr>
+    </w:lvl>
+    <w:lvl w:ilvl="1" w:tentative="1">
+      <w:start w:val="1"/>
+      <w:numFmt w:val="decimal"/>
+      <w:lvlText w:val="%2."/>
+      <w:lvlJc w:val="left"/>
+      <w:pPr>
+        <w:tabs>
+          <w:tab w:val="num" w:pos="1440"/>
+        </w:tabs>
+        <w:ind w:left="1440" w:hanging="360"/>
+      </w:pPr>
+    </w:lvl>
+    <w:lvl w:ilvl="2" w:tentative="1">
+      <w:start w:val="1"/>
+      <w:numFmt w:val="decimal"/>
+      <w:lvlText w:val="%3."/>
+      <w:lvlJc w:val="left"/>
+      <w:pPr>
+        <w:tabs>
+          <w:tab w:val="num" w:pos="2160"/>
+        </w:tabs>
+        <w:ind w:left="2160" w:hanging="360"/>
+      </w:pPr>
+    </w:lvl>
+    <w:lvl w:ilvl="3" w:tentative="1">
+      <w:start w:val="1"/>
+      <w:numFmt w:val="decimal"/>
+      <w:lvlText w:val="%4."/>
+      <w:lvlJc w:val="left"/>
+      <w:pPr>
+        <w:tabs>
+          <w:tab w:val="num" w:pos="2880"/>
+        </w:tabs>
+        <w:ind w:left="2880" w:hanging="360"/>
+      </w:pPr>
+    </w:lvl>
+    <w:lvl w:ilvl="4" w:tentative="1">
+      <w:start w:val="1"/>
+      <w:numFmt w:val="decimal"/>
+      <w:lvlText w:val="%5."/>
+      <w:lvlJc w:val="left"/>
+      <w:pPr>
+        <w:tabs>
+          <w:tab w:val="num" w:pos="3600"/>
+        </w:tabs>
+        <w:ind w:left="3600" w:hanging="360"/>
+      </w:pPr>
+    </w:lvl>
+    <w:lvl w:ilvl="5" w:tentative="1">
+      <w:start w:val="1"/>
+      <w:numFmt w:val="decimal"/>
+      <w:lvlText w:val="%6."/>
+      <w:lvlJc w:val="left"/>
+      <w:pPr>
+        <w:tabs>
+          <w:tab w:val="num" w:pos="4320"/>
+        </w:tabs>
+        <w:ind w:left="4320" w:hanging="360"/>
+      </w:pPr>
+    </w:lvl>
+    <w:lvl w:ilvl="6" w:tentative="1">
+      <w:start w:val="1"/>
+      <w:numFmt w:val="decimal"/>
+      <w:lvlText w:val="%7."/>
+      <w:lvlJc w:val="left"/>
+      <w:pPr>
+        <w:tabs>
+          <w:tab w:val="num" w:pos="5040"/>
+        </w:tabs>
+        <w:ind w:left="5040" w:hanging="360"/>
+      </w:pPr>
+    </w:lvl>
+    <w:lvl w:ilvl="7" w:tentative="1">
+      <w:start w:val="1"/>
+      <w:numFmt w:val="decimal"/>
+      <w:lvlText w:val="%8."/>
+      <w:lvlJc w:val="left"/>
+      <w:pPr>
+        <w:tabs>
+          <w:tab w:val="num" w:pos="5760"/>
+        </w:tabs>
+        <w:ind w:left="5760" w:hanging="360"/>
+      </w:pPr>
+    </w:lvl>
+    <w:lvl w:ilvl="8" w:tentative="1">
+      <w:start w:val="1"/>
+      <w:numFmt w:val="decimal"/>
+      <w:lvlText w:val="%9."/>
+      <w:lvlJc w:val="left"/>
+      <w:pPr>
+        <w:tabs>
+          <w:tab w:val="num" w:pos="6480"/>
+        </w:tabs>
+        <w:ind w:left="6480" w:hanging="360"/>
+      </w:pPr>
+    </w:lvl>
+  </w:abstractNum>
+  <w:num w:numId="1" w16cid:durableId="606084613">
+    <w:abstractNumId w:val="0"/>
+  </w:num>
+</w:numbering>
 </file>
 
 <file path=word/styles.xml><?xml version="1.0" encoding="utf-8"?>
@@ -417,6 +971,7 @@
   <w:style w:type="paragraph" w:default="1" w:styleId="Normal">
     <w:name w:val="Normal"/>
     <w:qFormat/>
+    <w:rsid w:val="001A2662"/>
   </w:style>
   <w:style w:type="paragraph" w:styleId="Ttulo1">
     <w:name w:val="heading 1"/>

</xml_diff>

<commit_message>
Testes em front-end sendo feitos
</commit_message>
<xml_diff>
--- a/planos_de_testes.docx
+++ b/planos_de_testes.docx
@@ -7,16 +7,18 @@
         <w:rPr>
           <w:b/>
           <w:bCs/>
-          <w:sz w:val="52"/>
-          <w:szCs w:val="52"/>
-        </w:rPr>
-      </w:pPr>
-      <w:r>
-        <w:rPr>
-          <w:b/>
-          <w:bCs/>
-          <w:sz w:val="52"/>
-          <w:szCs w:val="52"/>
+          <w:sz w:val="44"/>
+          <w:szCs w:val="44"/>
+          <w:u w:val="single"/>
+        </w:rPr>
+      </w:pPr>
+      <w:r>
+        <w:rPr>
+          <w:b/>
+          <w:bCs/>
+          <w:sz w:val="44"/>
+          <w:szCs w:val="44"/>
+          <w:u w:val="single"/>
         </w:rPr>
         <w:t>Testes</w:t>
       </w:r>
@@ -26,16 +28,244 @@
         <w:rPr>
           <w:b/>
           <w:bCs/>
-          <w:sz w:val="28"/>
-          <w:szCs w:val="28"/>
-        </w:rPr>
-      </w:pPr>
-      <w:r>
-        <w:rPr>
-          <w:b/>
-          <w:bCs/>
-          <w:sz w:val="28"/>
-          <w:szCs w:val="28"/>
+          <w:sz w:val="44"/>
+          <w:szCs w:val="44"/>
+        </w:rPr>
+      </w:pPr>
+      <w:proofErr w:type="spellStart"/>
+      <w:r>
+        <w:rPr>
+          <w:b/>
+          <w:bCs/>
+          <w:sz w:val="44"/>
+          <w:szCs w:val="44"/>
+        </w:rPr>
+        <w:t>Ubli</w:t>
+      </w:r>
+      <w:proofErr w:type="spellEnd"/>
+    </w:p>
+    <w:tbl>
+      <w:tblPr>
+        <w:tblStyle w:val="Tabelacomgrade"/>
+        <w:tblW w:w="0" w:type="auto"/>
+        <w:tblLook w:val="04A0" w:firstRow="1" w:lastRow="0" w:firstColumn="1" w:lastColumn="0" w:noHBand="0" w:noVBand="1"/>
+      </w:tblPr>
+      <w:tblGrid>
+        <w:gridCol w:w="2190"/>
+        <w:gridCol w:w="2078"/>
+        <w:gridCol w:w="1986"/>
+      </w:tblGrid>
+      <w:tr>
+        <w:trPr>
+          <w:trHeight w:val="533"/>
+        </w:trPr>
+        <w:tc>
+          <w:tcPr>
+            <w:tcW w:w="2190" w:type="dxa"/>
+          </w:tcPr>
+          <w:p>
+            <w:pPr>
+              <w:jc w:val="center"/>
+              <w:rPr>
+                <w:b/>
+                <w:bCs/>
+                <w:sz w:val="44"/>
+                <w:szCs w:val="44"/>
+                <w:u w:val="single"/>
+              </w:rPr>
+            </w:pPr>
+            <w:r>
+              <w:rPr>
+                <w:b/>
+                <w:bCs/>
+                <w:sz w:val="44"/>
+                <w:szCs w:val="44"/>
+                <w:u w:val="single"/>
+              </w:rPr>
+              <w:t>Data</w:t>
+            </w:r>
+          </w:p>
+        </w:tc>
+        <w:tc>
+          <w:tcPr>
+            <w:tcW w:w="2078" w:type="dxa"/>
+          </w:tcPr>
+          <w:p>
+            <w:pPr>
+              <w:rPr>
+                <w:b/>
+                <w:bCs/>
+                <w:sz w:val="44"/>
+                <w:szCs w:val="44"/>
+                <w:u w:val="single"/>
+              </w:rPr>
+            </w:pPr>
+            <w:r>
+              <w:rPr>
+                <w:b/>
+                <w:bCs/>
+                <w:sz w:val="44"/>
+                <w:szCs w:val="44"/>
+                <w:u w:val="single"/>
+              </w:rPr>
+              <w:t>Descrição</w:t>
+            </w:r>
+          </w:p>
+        </w:tc>
+        <w:tc>
+          <w:tcPr>
+            <w:tcW w:w="1986" w:type="dxa"/>
+          </w:tcPr>
+          <w:p>
+            <w:pPr>
+              <w:rPr>
+                <w:b/>
+                <w:bCs/>
+                <w:sz w:val="44"/>
+                <w:szCs w:val="44"/>
+                <w:u w:val="single"/>
+              </w:rPr>
+            </w:pPr>
+            <w:r>
+              <w:rPr>
+                <w:b/>
+                <w:bCs/>
+                <w:sz w:val="44"/>
+                <w:szCs w:val="44"/>
+                <w:u w:val="single"/>
+              </w:rPr>
+              <w:t>Autor(a)</w:t>
+            </w:r>
+          </w:p>
+        </w:tc>
+      </w:tr>
+      <w:tr>
+        <w:trPr>
+          <w:trHeight w:val="520"/>
+        </w:trPr>
+        <w:tc>
+          <w:tcPr>
+            <w:tcW w:w="2190" w:type="dxa"/>
+          </w:tcPr>
+          <w:p>
+            <w:pPr>
+              <w:jc w:val="center"/>
+              <w:rPr>
+                <w:b/>
+                <w:bCs/>
+                <w:sz w:val="44"/>
+                <w:szCs w:val="44"/>
+              </w:rPr>
+            </w:pPr>
+            <w:r>
+              <w:rPr>
+                <w:b/>
+                <w:bCs/>
+                <w:sz w:val="36"/>
+                <w:szCs w:val="36"/>
+              </w:rPr>
+              <w:t>3</w:t>
+            </w:r>
+            <w:r>
+              <w:rPr>
+                <w:b/>
+                <w:bCs/>
+                <w:sz w:val="36"/>
+                <w:szCs w:val="36"/>
+              </w:rPr>
+              <w:t>1</w:t>
+            </w:r>
+            <w:r>
+              <w:rPr>
+                <w:b/>
+                <w:bCs/>
+                <w:sz w:val="36"/>
+                <w:szCs w:val="36"/>
+              </w:rPr>
+              <w:t>/05/2025</w:t>
+            </w:r>
+          </w:p>
+        </w:tc>
+        <w:tc>
+          <w:tcPr>
+            <w:tcW w:w="2078" w:type="dxa"/>
+          </w:tcPr>
+          <w:p>
+            <w:pPr>
+              <w:jc w:val="center"/>
+              <w:rPr>
+                <w:b/>
+                <w:bCs/>
+                <w:sz w:val="32"/>
+                <w:szCs w:val="32"/>
+              </w:rPr>
+            </w:pPr>
+            <w:r>
+              <w:rPr>
+                <w:b/>
+                <w:bCs/>
+                <w:sz w:val="32"/>
+                <w:szCs w:val="32"/>
+              </w:rPr>
+              <w:t>Testes iniciais</w:t>
+            </w:r>
+          </w:p>
+        </w:tc>
+        <w:tc>
+          <w:tcPr>
+            <w:tcW w:w="1986" w:type="dxa"/>
+          </w:tcPr>
+          <w:p>
+            <w:pPr>
+              <w:jc w:val="center"/>
+              <w:rPr>
+                <w:b/>
+                <w:bCs/>
+                <w:sz w:val="32"/>
+                <w:szCs w:val="32"/>
+              </w:rPr>
+            </w:pPr>
+            <w:r>
+              <w:rPr>
+                <w:b/>
+                <w:bCs/>
+                <w:sz w:val="32"/>
+                <w:szCs w:val="32"/>
+              </w:rPr>
+              <w:t>Samuel</w:t>
+            </w:r>
+          </w:p>
+        </w:tc>
+      </w:tr>
+    </w:tbl>
+    <w:p>
+      <w:pPr>
+        <w:rPr>
+          <w:b/>
+          <w:bCs/>
+          <w:sz w:val="44"/>
+          <w:szCs w:val="44"/>
+          <w:u w:val="single"/>
+        </w:rPr>
+      </w:pPr>
+    </w:p>
+    <w:p>
+      <w:pPr>
+        <w:rPr>
+          <w:b/>
+          <w:bCs/>
+          <w:sz w:val="32"/>
+          <w:szCs w:val="32"/>
+          <w:u w:val="single"/>
+        </w:rPr>
+      </w:pPr>
+      <w:r>
+        <w:rPr>
+          <w:b/>
+          <w:bCs/>
+          <w:sz w:val="32"/>
+          <w:szCs w:val="32"/>
+          <w:u w:val="single"/>
         </w:rPr>
         <w:t xml:space="preserve">Banco de dados </w:t>
       </w:r>
@@ -47,6 +277,13 @@
           <w:bCs/>
         </w:rPr>
       </w:pPr>
+      <w:r>
+        <w:rPr>
+          <w:b/>
+          <w:bCs/>
+        </w:rPr>
+        <w:t xml:space="preserve">Tópicos de Testes para Banco de Dados </w:t>
+      </w:r>
       <w:proofErr w:type="spellStart"/>
       <w:r>
         <w:rPr>
@@ -69,374 +306,1321 @@
           <w:b/>
           <w:bCs/>
         </w:rPr>
-        <w:t xml:space="preserve">Tópicos de Testes para Banco de Dados </w:t>
+        <w:t>• Criação e Estrutura das Tabelas</w:t>
+      </w:r>
+    </w:p>
+    <w:p>
+      <w:r>
+        <w:t>Validar se todas as tabelas (</w:t>
       </w:r>
       <w:proofErr w:type="spellStart"/>
       <w:r>
-        <w:rPr>
-          <w:b/>
-          <w:bCs/>
-        </w:rPr>
+        <w:t>Usuario</w:t>
+      </w:r>
+      <w:proofErr w:type="spellEnd"/>
+      <w:r>
+        <w:t xml:space="preserve">, </w:t>
+      </w:r>
+      <w:proofErr w:type="spellStart"/>
+      <w:r>
+        <w:t>Location</w:t>
+      </w:r>
+      <w:proofErr w:type="spellEnd"/>
+      <w:r>
+        <w:t xml:space="preserve">, Picture, </w:t>
+      </w:r>
+      <w:proofErr w:type="spellStart"/>
+      <w:r>
+        <w:t>AddressVerification</w:t>
+      </w:r>
+      <w:proofErr w:type="spellEnd"/>
+      <w:r>
+        <w:t>) foram criadas corretamente com suas chaves primárias, tipos de dados e restrições definidas.</w:t>
+      </w:r>
+    </w:p>
+    <w:p>
+      <w:pPr>
+        <w:rPr>
+          <w:b/>
+          <w:bCs/>
+        </w:rPr>
+      </w:pPr>
+      <w:r>
+        <w:rPr>
+          <w:b/>
+          <w:bCs/>
+        </w:rPr>
+        <w:t>• Inserção de Dados Válidos</w:t>
+      </w:r>
+    </w:p>
+    <w:p>
+      <w:r>
+        <w:t>Testar a inserção de registros válidos em todas as tabelas, garantindo que os campos obrigatórios sejam aceitos e que as restrições de tipos e tamanhos sejam respeitadas.</w:t>
+      </w:r>
+    </w:p>
+    <w:p>
+      <w:pPr>
+        <w:rPr>
+          <w:b/>
+          <w:bCs/>
+        </w:rPr>
+      </w:pPr>
+      <w:r>
+        <w:rPr>
+          <w:b/>
+          <w:bCs/>
+        </w:rPr>
+        <w:t>• Inserção de Dados Inválidos</w:t>
+      </w:r>
+    </w:p>
+    <w:p>
+      <w:r>
+        <w:t>Tentar inserir dados com campos faltando, tipos errados ou valores que violam restrições (exemplo: inserir NULL em campo NOT NULL) para verificar se o banco rejeita corretamente essas operações.</w:t>
+      </w:r>
+    </w:p>
+    <w:p>
+      <w:pPr>
+        <w:rPr>
+          <w:b/>
+          <w:bCs/>
+        </w:rPr>
+      </w:pPr>
+      <w:r>
+        <w:rPr>
+          <w:b/>
+          <w:bCs/>
+        </w:rPr>
+        <w:t>• Testes de Chaves Estrangeiras e Cascata de Exclusão</w:t>
+      </w:r>
+    </w:p>
+    <w:p>
+      <w:r>
+        <w:t xml:space="preserve">Confirmar que a exclusão de um registro na tabela </w:t>
+      </w:r>
+      <w:proofErr w:type="spellStart"/>
+      <w:r>
+        <w:t>Location</w:t>
+      </w:r>
+      <w:proofErr w:type="spellEnd"/>
+      <w:r>
+        <w:t xml:space="preserve"> remove automaticamente os registros relacionados em Picture e </w:t>
+      </w:r>
+      <w:proofErr w:type="spellStart"/>
+      <w:r>
+        <w:t>AddressVerification</w:t>
+      </w:r>
+      <w:proofErr w:type="spellEnd"/>
+      <w:r>
+        <w:t xml:space="preserve"> por meio da cláusula ON DELETE CASCADE.</w:t>
+      </w:r>
+    </w:p>
+    <w:p>
+      <w:pPr>
+        <w:rPr>
+          <w:b/>
+          <w:bCs/>
+        </w:rPr>
+      </w:pPr>
+      <w:r>
+        <w:rPr>
+          <w:b/>
+          <w:bCs/>
+        </w:rPr>
+        <w:t>• Testes de Atualização em Cascata (ON UPDATE CASCADE)</w:t>
+      </w:r>
+    </w:p>
+    <w:p>
+      <w:r>
+        <w:t xml:space="preserve">Após configurar a restrição de chave estrangeira com ON UPDATE CASCADE, testar a atualização do campo </w:t>
+      </w:r>
+      <w:proofErr w:type="spellStart"/>
+      <w:r>
+        <w:t>LocalID</w:t>
+      </w:r>
+      <w:proofErr w:type="spellEnd"/>
+      <w:r>
+        <w:t xml:space="preserve"> na tabela </w:t>
+      </w:r>
+      <w:proofErr w:type="spellStart"/>
+      <w:r>
+        <w:t>Location</w:t>
+      </w:r>
+      <w:proofErr w:type="spellEnd"/>
+      <w:r>
+        <w:t xml:space="preserve"> para verificar se a alteração </w:t>
+      </w:r>
+      <w:proofErr w:type="spellStart"/>
+      <w:r>
+        <w:t>é</w:t>
+      </w:r>
+      <w:proofErr w:type="spellEnd"/>
+      <w:r>
+        <w:t xml:space="preserve"> refletida automaticamente nas tabelas relacionadas (Picture).</w:t>
+      </w:r>
+    </w:p>
+    <w:p>
+      <w:pPr>
+        <w:rPr>
+          <w:b/>
+          <w:bCs/>
+        </w:rPr>
+      </w:pPr>
+      <w:r>
+        <w:rPr>
+          <w:b/>
+          <w:bCs/>
+        </w:rPr>
+        <w:t>• Testes de Consultas e Relacionamentos</w:t>
+      </w:r>
+    </w:p>
+    <w:p>
+      <w:r>
+        <w:t>Executar consultas simples e complexas (</w:t>
+      </w:r>
+      <w:proofErr w:type="spellStart"/>
+      <w:r>
+        <w:t>joins</w:t>
+      </w:r>
+      <w:proofErr w:type="spellEnd"/>
+      <w:r>
+        <w:t>) para garantir a integridade e consistência dos dados entre as tabelas relacionadas.</w:t>
+      </w:r>
+    </w:p>
+    <w:p>
+      <w:pPr>
+        <w:rPr>
+          <w:b/>
+          <w:bCs/>
+        </w:rPr>
+      </w:pPr>
+      <w:r>
+        <w:rPr>
+          <w:b/>
+          <w:bCs/>
+        </w:rPr>
+        <w:t>• Testes com Dados Especiais e Segurança</w:t>
+      </w:r>
+    </w:p>
+    <w:p>
+      <w:r>
+        <w:t xml:space="preserve">Inserir dados contendo caracteres especiais (aspas, barras, acentos) e </w:t>
+      </w:r>
+      <w:proofErr w:type="spellStart"/>
+      <w:r>
+        <w:t>strings</w:t>
+      </w:r>
+      <w:proofErr w:type="spellEnd"/>
+      <w:r>
+        <w:t xml:space="preserve"> que simulam tentativas de injeção SQL, avaliando se os dados são armazenados corretamente e se o banco está protegido contra ataques.</w:t>
+      </w:r>
+    </w:p>
+    <w:p>
+      <w:pPr>
+        <w:rPr>
+          <w:b/>
+          <w:bCs/>
+        </w:rPr>
+      </w:pPr>
+      <w:r>
+        <w:rPr>
+          <w:b/>
+          <w:bCs/>
+        </w:rPr>
+        <w:lastRenderedPageBreak/>
+        <w:t>• Testes com Triggers</w:t>
+      </w:r>
+    </w:p>
+    <w:p>
+      <w:r>
+        <w:t>Criar triggers para registrar logs ou executar ações automáticas durante operações de inserção, atualização ou exclusão, e validar se esses mecanismos funcionam conforme esperado.</w:t>
+      </w:r>
+    </w:p>
+    <w:p>
+      <w:pPr>
+        <w:rPr>
+          <w:b/>
+          <w:bCs/>
+        </w:rPr>
+      </w:pPr>
+      <w:r>
+        <w:rPr>
+          <w:b/>
+          <w:bCs/>
+        </w:rPr>
+        <w:t>• Testes de Backup e Restauração</w:t>
+      </w:r>
+    </w:p>
+    <w:p>
+      <w:r>
+        <w:t>Realizar exportação do banco de dados para arquivo .</w:t>
+      </w:r>
+      <w:proofErr w:type="spellStart"/>
+      <w:r>
+        <w:t>sql</w:t>
+      </w:r>
+      <w:proofErr w:type="spellEnd"/>
+      <w:r>
+        <w:t xml:space="preserve"> utilizando ferramentas como </w:t>
+      </w:r>
+      <w:proofErr w:type="spellStart"/>
+      <w:r>
+        <w:t>mysqldump</w:t>
+      </w:r>
+      <w:proofErr w:type="spellEnd"/>
+      <w:r>
+        <w:t xml:space="preserve"> e testar a importação do arquivo para garantir que o backup é íntegro e que a restauração mantém os dados consistentes.</w:t>
+      </w:r>
+    </w:p>
+    <w:p>
+      <w:pPr>
+        <w:rPr>
+          <w:b/>
+          <w:bCs/>
+        </w:rPr>
+      </w:pPr>
+      <w:r>
+        <w:rPr>
+          <w:b/>
+          <w:bCs/>
+        </w:rPr>
+        <w:t>Ferramentas utilizadas</w:t>
+      </w:r>
+    </w:p>
+    <w:p>
+      <w:pPr>
+        <w:rPr>
+          <w:b/>
+          <w:bCs/>
+        </w:rPr>
+      </w:pPr>
+      <w:r>
+        <w:rPr>
+          <w:b/>
+          <w:bCs/>
+        </w:rPr>
+        <w:t xml:space="preserve">MySQL 8.0 Command </w:t>
+      </w:r>
+      <w:proofErr w:type="spellStart"/>
+      <w:r>
+        <w:rPr>
+          <w:b/>
+          <w:bCs/>
+        </w:rPr>
+        <w:t>Line</w:t>
+      </w:r>
+      <w:proofErr w:type="spellEnd"/>
+      <w:r>
+        <w:rPr>
+          <w:b/>
+          <w:bCs/>
+        </w:rPr>
+        <w:t xml:space="preserve"> </w:t>
+      </w:r>
+      <w:proofErr w:type="spellStart"/>
+      <w:r>
+        <w:rPr>
+          <w:b/>
+          <w:bCs/>
+        </w:rPr>
+        <w:t>Client</w:t>
+      </w:r>
+      <w:proofErr w:type="spellEnd"/>
+      <w:r>
+        <w:rPr>
+          <w:b/>
+          <w:bCs/>
+        </w:rPr>
+        <w:t xml:space="preserve"> – Unicode;</w:t>
+      </w:r>
+    </w:p>
+    <w:p>
+      <w:pPr>
+        <w:rPr>
+          <w:b/>
+          <w:bCs/>
+        </w:rPr>
+      </w:pPr>
+      <w:r>
+        <w:rPr>
+          <w:b/>
+          <w:bCs/>
+        </w:rPr>
+        <w:t>MySQL Workbench;</w:t>
+      </w:r>
+    </w:p>
+    <w:p>
+      <w:pPr>
+        <w:rPr>
+          <w:b/>
+          <w:bCs/>
+        </w:rPr>
+      </w:pPr>
+      <w:r>
+        <w:rPr>
+          <w:b/>
+          <w:bCs/>
+        </w:rPr>
+        <w:t>Resumo:</w:t>
+      </w:r>
+    </w:p>
+    <w:p>
+      <w:r>
+        <w:t xml:space="preserve">Foram realizados testes isolados e abrangentes no banco de dados </w:t>
+      </w:r>
+      <w:proofErr w:type="spellStart"/>
+      <w:r>
         <w:t>Ubli</w:t>
       </w:r>
       <w:proofErr w:type="spellEnd"/>
-    </w:p>
-    <w:p>
-      <w:pPr>
+      <w:r>
+        <w:t>, cobrindo todos os tópicos propostos anteriormente. Todos os testes executados, incluindo criação de tabelas, inserção de dados, integridade referencial, atualizações em cascata, triggers e procedimentos de backup e restauração, apresentaram funcionamento correto conforme esperado, garantindo a robustez e confiabilidade do sistema.</w:t>
+      </w:r>
+    </w:p>
+    <w:p>
+      <w:pPr>
+        <w:rPr>
+          <w:b/>
+          <w:bCs/>
+        </w:rPr>
+      </w:pPr>
+    </w:p>
+    <w:p>
+      <w:pPr>
+        <w:rPr>
+          <w:b/>
+          <w:bCs/>
+          <w:sz w:val="36"/>
+          <w:szCs w:val="36"/>
+          <w:u w:val="single"/>
+        </w:rPr>
+      </w:pPr>
+      <w:r>
+        <w:rPr>
+          <w:b/>
+          <w:bCs/>
+          <w:sz w:val="36"/>
+          <w:szCs w:val="36"/>
+          <w:u w:val="single"/>
+        </w:rPr>
+        <w:t>Testes de Front-</w:t>
+      </w:r>
+      <w:proofErr w:type="spellStart"/>
+      <w:r>
+        <w:rPr>
+          <w:b/>
+          <w:bCs/>
+          <w:sz w:val="36"/>
+          <w:szCs w:val="36"/>
+          <w:u w:val="single"/>
+        </w:rPr>
+        <w:t>end</w:t>
+      </w:r>
+      <w:proofErr w:type="spellEnd"/>
+    </w:p>
+    <w:p>
+      <w:pPr>
+        <w:rPr>
+          <w:b/>
+          <w:bCs/>
+          <w:sz w:val="24"/>
+          <w:szCs w:val="24"/>
+        </w:rPr>
+      </w:pPr>
+      <w:r>
+        <w:rPr>
+          <w:b/>
+          <w:bCs/>
+          <w:sz w:val="24"/>
+          <w:szCs w:val="24"/>
+        </w:rPr>
+        <w:t>Testes realizados</w:t>
+      </w:r>
+    </w:p>
+    <w:p>
+      <w:pPr>
+        <w:rPr>
+          <w:b/>
+          <w:bCs/>
+          <w:sz w:val="24"/>
+          <w:szCs w:val="24"/>
+        </w:rPr>
+      </w:pPr>
+      <w:r>
+        <w:rPr>
+          <w:b/>
+          <w:bCs/>
+          <w:sz w:val="24"/>
+          <w:szCs w:val="24"/>
+        </w:rPr>
+        <w:t>• Acesso ao login de usuário:</w:t>
+      </w:r>
+    </w:p>
+    <w:p>
+      <w:pPr>
+        <w:rPr>
+          <w:b/>
+          <w:bCs/>
+        </w:rPr>
+      </w:pPr>
+      <w:r>
+        <w:rPr>
+          <w:noProof/>
+        </w:rPr>
+        <w:drawing>
+          <wp:inline distT="0" distB="0" distL="0" distR="0" wp14:anchorId="51FC3D61" wp14:editId="54CB955E">
+            <wp:extent cx="3019425" cy="533400"/>
+            <wp:effectExtent l="0" t="0" r="9525" b="0"/>
+            <wp:docPr id="79012088" name="Imagem 1"/>
+            <wp:cNvGraphicFramePr>
+              <a:graphicFrameLocks xmlns:a="http://schemas.openxmlformats.org/drawingml/2006/main" noChangeAspect="1"/>
+            </wp:cNvGraphicFramePr>
+            <a:graphic xmlns:a="http://schemas.openxmlformats.org/drawingml/2006/main">
+              <a:graphicData uri="http://schemas.openxmlformats.org/drawingml/2006/picture">
+                <pic:pic xmlns:pic="http://schemas.openxmlformats.org/drawingml/2006/picture">
+                  <pic:nvPicPr>
+                    <pic:cNvPr id="79012088" name=""/>
+                    <pic:cNvPicPr/>
+                  </pic:nvPicPr>
+                  <pic:blipFill>
+                    <a:blip r:embed="rId5"/>
+                    <a:stretch>
+                      <a:fillRect/>
+                    </a:stretch>
+                  </pic:blipFill>
+                  <pic:spPr>
+                    <a:xfrm>
+                      <a:off x="0" y="0"/>
+                      <a:ext cx="3019425" cy="533400"/>
+                    </a:xfrm>
+                    <a:prstGeom prst="rect">
+                      <a:avLst/>
+                    </a:prstGeom>
+                  </pic:spPr>
+                </pic:pic>
+              </a:graphicData>
+            </a:graphic>
+          </wp:inline>
+        </w:drawing>
+      </w:r>
+    </w:p>
+    <w:p>
+      <w:r>
+        <w:t>Consegui acessar com um usuário, porém não consegui acessar com outro usuário.</w:t>
+      </w:r>
+    </w:p>
+    <w:p>
+      <w:pPr>
+        <w:rPr>
+          <w:b/>
+          <w:bCs/>
+          <w:sz w:val="24"/>
+          <w:szCs w:val="24"/>
+        </w:rPr>
+      </w:pPr>
+      <w:r>
+        <w:rPr>
+          <w:b/>
+          <w:bCs/>
+          <w:sz w:val="24"/>
+          <w:szCs w:val="24"/>
+        </w:rPr>
+        <w:t>• Documentação:</w:t>
+      </w:r>
+    </w:p>
+    <w:p>
+      <w:pPr>
+        <w:rPr>
+          <w:b/>
+          <w:bCs/>
+        </w:rPr>
+      </w:pPr>
+      <w:r>
+        <w:rPr>
+          <w:noProof/>
+        </w:rPr>
+        <w:drawing>
+          <wp:inline distT="0" distB="0" distL="0" distR="0" wp14:anchorId="33A10DB3" wp14:editId="44976BC9">
+            <wp:extent cx="2828925" cy="1238250"/>
+            <wp:effectExtent l="0" t="0" r="9525" b="0"/>
+            <wp:docPr id="463858623" name="Imagem 1"/>
+            <wp:cNvGraphicFramePr>
+              <a:graphicFrameLocks xmlns:a="http://schemas.openxmlformats.org/drawingml/2006/main" noChangeAspect="1"/>
+            </wp:cNvGraphicFramePr>
+            <a:graphic xmlns:a="http://schemas.openxmlformats.org/drawingml/2006/main">
+              <a:graphicData uri="http://schemas.openxmlformats.org/drawingml/2006/picture">
+                <pic:pic xmlns:pic="http://schemas.openxmlformats.org/drawingml/2006/picture">
+                  <pic:nvPicPr>
+                    <pic:cNvPr id="463858623" name=""/>
+                    <pic:cNvPicPr/>
+                  </pic:nvPicPr>
+                  <pic:blipFill>
+                    <a:blip r:embed="rId6"/>
+                    <a:stretch>
+                      <a:fillRect/>
+                    </a:stretch>
+                  </pic:blipFill>
+                  <pic:spPr>
+                    <a:xfrm>
+                      <a:off x="0" y="0"/>
+                      <a:ext cx="2828925" cy="1238250"/>
+                    </a:xfrm>
+                    <a:prstGeom prst="rect">
+                      <a:avLst/>
+                    </a:prstGeom>
+                  </pic:spPr>
+                </pic:pic>
+              </a:graphicData>
+            </a:graphic>
+          </wp:inline>
+        </w:drawing>
+      </w:r>
+    </w:p>
+    <w:p>
+      <w:r>
+        <w:t>Sem funcionalidade.</w:t>
+      </w:r>
+    </w:p>
+    <w:p>
+      <w:pPr>
+        <w:rPr>
+          <w:b/>
+          <w:bCs/>
+          <w:sz w:val="24"/>
+          <w:szCs w:val="24"/>
+        </w:rPr>
+      </w:pPr>
+      <w:r>
+        <w:br/>
+      </w:r>
+      <w:r>
+        <w:rPr>
+          <w:b/>
+          <w:bCs/>
+          <w:sz w:val="24"/>
+          <w:szCs w:val="24"/>
+        </w:rPr>
+        <w:t xml:space="preserve">• </w:t>
+      </w:r>
+      <w:r>
+        <w:rPr>
+          <w:b/>
+          <w:bCs/>
+          <w:sz w:val="24"/>
+          <w:szCs w:val="24"/>
+        </w:rPr>
+        <w:t>Ajuda</w:t>
+      </w:r>
+      <w:r>
+        <w:rPr>
+          <w:b/>
+          <w:bCs/>
+          <w:sz w:val="24"/>
+          <w:szCs w:val="24"/>
+        </w:rPr>
+        <w:t>:</w:t>
+      </w:r>
+    </w:p>
+    <w:p>
+      <w:pPr>
+        <w:rPr>
+          <w:b/>
+          <w:bCs/>
+        </w:rPr>
+      </w:pPr>
+      <w:r>
+        <w:rPr>
+          <w:noProof/>
+        </w:rPr>
+        <w:lastRenderedPageBreak/>
+        <w:drawing>
+          <wp:inline distT="0" distB="0" distL="0" distR="0" wp14:anchorId="55AAA970" wp14:editId="0F331671">
+            <wp:extent cx="2752725" cy="1504950"/>
+            <wp:effectExtent l="0" t="0" r="9525" b="0"/>
+            <wp:docPr id="371284291" name="Imagem 1"/>
+            <wp:cNvGraphicFramePr>
+              <a:graphicFrameLocks xmlns:a="http://schemas.openxmlformats.org/drawingml/2006/main" noChangeAspect="1"/>
+            </wp:cNvGraphicFramePr>
+            <a:graphic xmlns:a="http://schemas.openxmlformats.org/drawingml/2006/main">
+              <a:graphicData uri="http://schemas.openxmlformats.org/drawingml/2006/picture">
+                <pic:pic xmlns:pic="http://schemas.openxmlformats.org/drawingml/2006/picture">
+                  <pic:nvPicPr>
+                    <pic:cNvPr id="371284291" name=""/>
+                    <pic:cNvPicPr/>
+                  </pic:nvPicPr>
+                  <pic:blipFill>
+                    <a:blip r:embed="rId7"/>
+                    <a:stretch>
+                      <a:fillRect/>
+                    </a:stretch>
+                  </pic:blipFill>
+                  <pic:spPr>
+                    <a:xfrm>
+                      <a:off x="0" y="0"/>
+                      <a:ext cx="2752725" cy="1504950"/>
+                    </a:xfrm>
+                    <a:prstGeom prst="rect">
+                      <a:avLst/>
+                    </a:prstGeom>
+                  </pic:spPr>
+                </pic:pic>
+              </a:graphicData>
+            </a:graphic>
+          </wp:inline>
+        </w:drawing>
+      </w:r>
+    </w:p>
+    <w:p>
+      <w:r>
+        <w:t xml:space="preserve">Funcionando somente a parte de </w:t>
+      </w:r>
+      <w:r>
+        <w:rPr>
+          <w:b/>
+          <w:bCs/>
+        </w:rPr>
+        <w:t>Política de privacidade</w:t>
+      </w:r>
+      <w:r>
+        <w:t>, porém ao acessar essa parte não consigo fazer o retorno a parte principal do layout, somente se atualizar a página.</w:t>
+      </w:r>
+    </w:p>
+    <w:p>
+      <w:pPr>
+        <w:rPr>
+          <w:b/>
+          <w:bCs/>
+          <w:sz w:val="24"/>
+          <w:szCs w:val="24"/>
+        </w:rPr>
+      </w:pPr>
+      <w:r>
+        <w:rPr>
+          <w:b/>
+          <w:bCs/>
+          <w:sz w:val="24"/>
+          <w:szCs w:val="24"/>
+        </w:rPr>
+        <w:t>• Lugares:</w:t>
+      </w:r>
+    </w:p>
+    <w:p>
+      <w:r>
+        <w:rPr>
+          <w:noProof/>
+        </w:rPr>
+        <w:drawing>
+          <wp:inline distT="0" distB="0" distL="0" distR="0" wp14:anchorId="27AB122F" wp14:editId="68E55656">
+            <wp:extent cx="2838095" cy="1657143"/>
+            <wp:effectExtent l="0" t="0" r="635" b="635"/>
+            <wp:docPr id="4464145" name="Imagem 1"/>
+            <wp:cNvGraphicFramePr>
+              <a:graphicFrameLocks xmlns:a="http://schemas.openxmlformats.org/drawingml/2006/main" noChangeAspect="1"/>
+            </wp:cNvGraphicFramePr>
+            <a:graphic xmlns:a="http://schemas.openxmlformats.org/drawingml/2006/main">
+              <a:graphicData uri="http://schemas.openxmlformats.org/drawingml/2006/picture">
+                <pic:pic xmlns:pic="http://schemas.openxmlformats.org/drawingml/2006/picture">
+                  <pic:nvPicPr>
+                    <pic:cNvPr id="4464145" name=""/>
+                    <pic:cNvPicPr/>
+                  </pic:nvPicPr>
+                  <pic:blipFill>
+                    <a:blip r:embed="rId8"/>
+                    <a:stretch>
+                      <a:fillRect/>
+                    </a:stretch>
+                  </pic:blipFill>
+                  <pic:spPr>
+                    <a:xfrm>
+                      <a:off x="0" y="0"/>
+                      <a:ext cx="2838095" cy="1657143"/>
+                    </a:xfrm>
+                    <a:prstGeom prst="rect">
+                      <a:avLst/>
+                    </a:prstGeom>
+                  </pic:spPr>
+                </pic:pic>
+              </a:graphicData>
+            </a:graphic>
+          </wp:inline>
+        </w:drawing>
+      </w:r>
+    </w:p>
+    <w:p>
+      <w:r>
+        <w:t>Sem funcionalidade.</w:t>
+      </w:r>
+    </w:p>
+    <w:p>
+      <w:pPr>
+        <w:rPr>
+          <w:b/>
+          <w:bCs/>
+          <w:sz w:val="24"/>
+          <w:szCs w:val="24"/>
+        </w:rPr>
+      </w:pPr>
+      <w:r>
+        <w:rPr>
+          <w:b/>
+          <w:bCs/>
+          <w:sz w:val="24"/>
+          <w:szCs w:val="24"/>
+        </w:rPr>
+        <w:t>• Mapa e Satélite:</w:t>
+      </w:r>
+    </w:p>
+    <w:p>
+      <w:r>
+        <w:rPr>
+          <w:noProof/>
+        </w:rPr>
+        <w:drawing>
+          <wp:inline distT="0" distB="0" distL="0" distR="0" wp14:anchorId="715188BB" wp14:editId="5FF76EA9">
+            <wp:extent cx="2257143" cy="561905"/>
+            <wp:effectExtent l="0" t="0" r="0" b="0"/>
+            <wp:docPr id="986556021" name="Imagem 1"/>
+            <wp:cNvGraphicFramePr>
+              <a:graphicFrameLocks xmlns:a="http://schemas.openxmlformats.org/drawingml/2006/main" noChangeAspect="1"/>
+            </wp:cNvGraphicFramePr>
+            <a:graphic xmlns:a="http://schemas.openxmlformats.org/drawingml/2006/main">
+              <a:graphicData uri="http://schemas.openxmlformats.org/drawingml/2006/picture">
+                <pic:pic xmlns:pic="http://schemas.openxmlformats.org/drawingml/2006/picture">
+                  <pic:nvPicPr>
+                    <pic:cNvPr id="986556021" name=""/>
+                    <pic:cNvPicPr/>
+                  </pic:nvPicPr>
+                  <pic:blipFill>
+                    <a:blip r:embed="rId9"/>
+                    <a:stretch>
+                      <a:fillRect/>
+                    </a:stretch>
+                  </pic:blipFill>
+                  <pic:spPr>
+                    <a:xfrm>
+                      <a:off x="0" y="0"/>
+                      <a:ext cx="2257143" cy="561905"/>
+                    </a:xfrm>
+                    <a:prstGeom prst="rect">
+                      <a:avLst/>
+                    </a:prstGeom>
+                  </pic:spPr>
+                </pic:pic>
+              </a:graphicData>
+            </a:graphic>
+          </wp:inline>
+        </w:drawing>
+      </w:r>
+    </w:p>
+    <w:p>
+      <w:r>
+        <w:t>Funcionando perfeitamente.</w:t>
+      </w:r>
+    </w:p>
+    <w:p>
+      <w:pPr>
+        <w:rPr>
+          <w:b/>
+          <w:bCs/>
+          <w:sz w:val="24"/>
+          <w:szCs w:val="24"/>
+        </w:rPr>
+      </w:pPr>
+      <w:r>
+        <w:rPr>
+          <w:b/>
+          <w:bCs/>
+          <w:sz w:val="24"/>
+          <w:szCs w:val="24"/>
+        </w:rPr>
+        <w:t>• Barra de pesquisa:</w:t>
+      </w:r>
+    </w:p>
+    <w:p>
+      <w:pPr>
+        <w:rPr>
+          <w:b/>
+          <w:bCs/>
+        </w:rPr>
+      </w:pPr>
+      <w:r>
+        <w:rPr>
+          <w:noProof/>
+        </w:rPr>
+        <w:drawing>
+          <wp:inline distT="0" distB="0" distL="0" distR="0" wp14:anchorId="62902DDD" wp14:editId="503C7311">
+            <wp:extent cx="4143375" cy="571500"/>
+            <wp:effectExtent l="0" t="0" r="9525" b="0"/>
+            <wp:docPr id="1549591319" name="Imagem 1"/>
+            <wp:cNvGraphicFramePr>
+              <a:graphicFrameLocks xmlns:a="http://schemas.openxmlformats.org/drawingml/2006/main" noChangeAspect="1"/>
+            </wp:cNvGraphicFramePr>
+            <a:graphic xmlns:a="http://schemas.openxmlformats.org/drawingml/2006/main">
+              <a:graphicData uri="http://schemas.openxmlformats.org/drawingml/2006/picture">
+                <pic:pic xmlns:pic="http://schemas.openxmlformats.org/drawingml/2006/picture">
+                  <pic:nvPicPr>
+                    <pic:cNvPr id="1549591319" name=""/>
+                    <pic:cNvPicPr/>
+                  </pic:nvPicPr>
+                  <pic:blipFill>
+                    <a:blip r:embed="rId10"/>
+                    <a:stretch>
+                      <a:fillRect/>
+                    </a:stretch>
+                  </pic:blipFill>
+                  <pic:spPr>
+                    <a:xfrm>
+                      <a:off x="0" y="0"/>
+                      <a:ext cx="4143375" cy="571500"/>
+                    </a:xfrm>
+                    <a:prstGeom prst="rect">
+                      <a:avLst/>
+                    </a:prstGeom>
+                  </pic:spPr>
+                </pic:pic>
+              </a:graphicData>
+            </a:graphic>
+          </wp:inline>
+        </w:drawing>
+      </w:r>
+    </w:p>
+    <w:p>
+      <w:r>
+        <w:t>Testado com ruas bairros e números de casa e funcionou,</w:t>
+      </w:r>
+      <w:r>
+        <w:t xml:space="preserve"> com dois endereços puxou o último endereço adicionado,</w:t>
+      </w:r>
+      <w:r>
+        <w:t xml:space="preserve"> porém ao efetuar a pesquisa de caracteres diferentes ele acaba jogando para uma localização aleatória.</w:t>
+      </w:r>
+    </w:p>
+    <w:p>
+      <w:r>
+        <w:rPr>
+          <w:b/>
+          <w:bCs/>
+          <w:sz w:val="24"/>
+          <w:szCs w:val="24"/>
+        </w:rPr>
+        <w:t xml:space="preserve">• Tela </w:t>
+      </w:r>
+      <w:r>
+        <w:rPr>
+          <w:b/>
+          <w:bCs/>
+          <w:sz w:val="24"/>
+          <w:szCs w:val="24"/>
+        </w:rPr>
+        <w:t>cheia</w:t>
+      </w:r>
+      <w:r>
+        <w:rPr>
+          <w:b/>
+          <w:bCs/>
+          <w:sz w:val="24"/>
+          <w:szCs w:val="24"/>
+        </w:rPr>
+        <w:t>:</w:t>
+      </w:r>
+      <w:r>
+        <w:rPr>
+          <w:b/>
+          <w:bCs/>
+          <w:sz w:val="24"/>
+          <w:szCs w:val="24"/>
+        </w:rPr>
+        <w:br/>
+      </w:r>
+      <w:r>
+        <w:rPr>
+          <w:noProof/>
+        </w:rPr>
+        <w:drawing>
+          <wp:inline distT="0" distB="0" distL="0" distR="0" wp14:anchorId="6593374F" wp14:editId="5BBDB5E1">
+            <wp:extent cx="742857" cy="619048"/>
+            <wp:effectExtent l="0" t="0" r="635" b="0"/>
+            <wp:docPr id="209328041" name="Imagem 1"/>
+            <wp:cNvGraphicFramePr>
+              <a:graphicFrameLocks xmlns:a="http://schemas.openxmlformats.org/drawingml/2006/main" noChangeAspect="1"/>
+            </wp:cNvGraphicFramePr>
+            <a:graphic xmlns:a="http://schemas.openxmlformats.org/drawingml/2006/main">
+              <a:graphicData uri="http://schemas.openxmlformats.org/drawingml/2006/picture">
+                <pic:pic xmlns:pic="http://schemas.openxmlformats.org/drawingml/2006/picture">
+                  <pic:nvPicPr>
+                    <pic:cNvPr id="209328041" name=""/>
+                    <pic:cNvPicPr/>
+                  </pic:nvPicPr>
+                  <pic:blipFill>
+                    <a:blip r:embed="rId11"/>
+                    <a:stretch>
+                      <a:fillRect/>
+                    </a:stretch>
+                  </pic:blipFill>
+                  <pic:spPr>
+                    <a:xfrm>
+                      <a:off x="0" y="0"/>
+                      <a:ext cx="742857" cy="619048"/>
+                    </a:xfrm>
+                    <a:prstGeom prst="rect">
+                      <a:avLst/>
+                    </a:prstGeom>
+                  </pic:spPr>
+                </pic:pic>
+              </a:graphicData>
+            </a:graphic>
+          </wp:inline>
+        </w:drawing>
+      </w:r>
+      <w:r>
+        <w:rPr>
+          <w:b/>
+          <w:bCs/>
+        </w:rPr>
+        <w:br/>
+      </w:r>
+      <w:r>
+        <w:t>Em funcionamento.</w:t>
+      </w:r>
+    </w:p>
+    <w:p>
+      <w:pPr>
+        <w:rPr>
+          <w:b/>
+          <w:bCs/>
+          <w:sz w:val="24"/>
+          <w:szCs w:val="24"/>
+        </w:rPr>
+      </w:pPr>
+      <w:r>
+        <w:rPr>
+          <w:b/>
+          <w:bCs/>
+          <w:sz w:val="24"/>
+          <w:szCs w:val="24"/>
+        </w:rPr>
+        <w:t>• Função controle do mapa:</w:t>
+      </w:r>
+    </w:p>
+    <w:p>
+      <w:r>
+        <w:rPr>
+          <w:noProof/>
+        </w:rPr>
+        <w:lastRenderedPageBreak/>
+        <w:drawing>
+          <wp:inline distT="0" distB="0" distL="0" distR="0" wp14:anchorId="4F0EAEBB" wp14:editId="01521F38">
+            <wp:extent cx="476190" cy="466667"/>
+            <wp:effectExtent l="0" t="0" r="635" b="0"/>
+            <wp:docPr id="1323944044" name="Imagem 1"/>
+            <wp:cNvGraphicFramePr>
+              <a:graphicFrameLocks xmlns:a="http://schemas.openxmlformats.org/drawingml/2006/main" noChangeAspect="1"/>
+            </wp:cNvGraphicFramePr>
+            <a:graphic xmlns:a="http://schemas.openxmlformats.org/drawingml/2006/main">
+              <a:graphicData uri="http://schemas.openxmlformats.org/drawingml/2006/picture">
+                <pic:pic xmlns:pic="http://schemas.openxmlformats.org/drawingml/2006/picture">
+                  <pic:nvPicPr>
+                    <pic:cNvPr id="1323944044" name=""/>
+                    <pic:cNvPicPr/>
+                  </pic:nvPicPr>
+                  <pic:blipFill>
+                    <a:blip r:embed="rId12"/>
+                    <a:stretch>
+                      <a:fillRect/>
+                    </a:stretch>
+                  </pic:blipFill>
+                  <pic:spPr>
+                    <a:xfrm>
+                      <a:off x="0" y="0"/>
+                      <a:ext cx="476190" cy="466667"/>
+                    </a:xfrm>
+                    <a:prstGeom prst="rect">
+                      <a:avLst/>
+                    </a:prstGeom>
+                  </pic:spPr>
+                </pic:pic>
+              </a:graphicData>
+            </a:graphic>
+          </wp:inline>
+        </w:drawing>
+      </w:r>
+      <w:r>
+        <w:br/>
+        <w:t>em funcionamento, só acredito que ao diminuir zoom poderia ter um limite.</w:t>
+      </w:r>
+    </w:p>
+    <w:p>
+      <w:pPr>
+        <w:rPr>
+          <w:b/>
+          <w:bCs/>
+          <w:sz w:val="24"/>
+          <w:szCs w:val="24"/>
+        </w:rPr>
+      </w:pPr>
+      <w:r>
+        <w:rPr>
+          <w:b/>
+          <w:bCs/>
+          <w:sz w:val="24"/>
+          <w:szCs w:val="24"/>
+        </w:rPr>
+        <w:t>• Função de buscar e localização atual:</w:t>
+      </w:r>
+    </w:p>
+    <w:p>
+      <w:r>
+        <w:rPr>
+          <w:noProof/>
+        </w:rPr>
+        <w:drawing>
+          <wp:inline distT="0" distB="0" distL="0" distR="0" wp14:anchorId="1EB72BCC" wp14:editId="7417F91D">
+            <wp:extent cx="3723809" cy="3285714"/>
+            <wp:effectExtent l="0" t="0" r="0" b="0"/>
+            <wp:docPr id="2074822607" name="Imagem 1"/>
+            <wp:cNvGraphicFramePr>
+              <a:graphicFrameLocks xmlns:a="http://schemas.openxmlformats.org/drawingml/2006/main" noChangeAspect="1"/>
+            </wp:cNvGraphicFramePr>
+            <a:graphic xmlns:a="http://schemas.openxmlformats.org/drawingml/2006/main">
+              <a:graphicData uri="http://schemas.openxmlformats.org/drawingml/2006/picture">
+                <pic:pic xmlns:pic="http://schemas.openxmlformats.org/drawingml/2006/picture">
+                  <pic:nvPicPr>
+                    <pic:cNvPr id="2074822607" name=""/>
+                    <pic:cNvPicPr/>
+                  </pic:nvPicPr>
+                  <pic:blipFill>
+                    <a:blip r:embed="rId13"/>
+                    <a:stretch>
+                      <a:fillRect/>
+                    </a:stretch>
+                  </pic:blipFill>
+                  <pic:spPr>
+                    <a:xfrm>
+                      <a:off x="0" y="0"/>
+                      <a:ext cx="3723809" cy="3285714"/>
+                    </a:xfrm>
+                    <a:prstGeom prst="rect">
+                      <a:avLst/>
+                    </a:prstGeom>
+                  </pic:spPr>
+                </pic:pic>
+              </a:graphicData>
+            </a:graphic>
+          </wp:inline>
+        </w:drawing>
+      </w:r>
+      <w:r>
+        <w:br/>
+        <w:t>Localização atual testado 5 vezes funcionou somente na primeira, para utilizar somente se atualizar a página.</w:t>
+      </w:r>
+    </w:p>
+    <w:p>
+      <w:r>
+        <w:t xml:space="preserve">Busca por endereço testado </w:t>
+      </w:r>
+      <w:r>
+        <w:t>com um endereço funcionou perfeitamente, com dois endereços jogou para localização aleatória.</w:t>
+      </w:r>
+    </w:p>
+    <w:p>
+      <w:r>
+        <w:t>Se clicar em um ponto de referência a barra de pesquisa não funciona mais.</w:t>
+      </w:r>
+      <w:r>
+        <w:br/>
+        <w:t xml:space="preserve">Ao digitar </w:t>
+      </w:r>
+      <w:r>
+        <w:t>um conjunto</w:t>
+      </w:r>
+      <w:r>
+        <w:t xml:space="preserve"> de letras ou números aleatórios ele não busca efetua a busca e isso é um ponto positivo, poderia ser usado essa mesma regra para o campo de busca acima.</w:t>
+      </w:r>
+    </w:p>
+    <w:p>
+      <w:r>
+        <w:t>O botão de mais está sem descrição ao passar o mouse por cima.</w:t>
+      </w:r>
+      <w:r>
+        <w:t xml:space="preserve"> </w:t>
+      </w:r>
+    </w:p>
+    <w:p>
+      <w:pPr>
+        <w:rPr>
+          <w:b/>
+          <w:bCs/>
+          <w:sz w:val="24"/>
+          <w:szCs w:val="24"/>
+        </w:rPr>
+      </w:pPr>
+      <w:r>
+        <w:rPr>
+          <w:b/>
+          <w:bCs/>
+          <w:sz w:val="24"/>
+          <w:szCs w:val="24"/>
+        </w:rPr>
+        <w:t>• Street View:</w:t>
+      </w:r>
+    </w:p>
+    <w:p>
+      <w:pPr>
+        <w:rPr>
+          <w:b/>
+          <w:bCs/>
+        </w:rPr>
+      </w:pPr>
+      <w:r>
+        <w:rPr>
+          <w:noProof/>
+        </w:rPr>
+        <w:drawing>
+          <wp:inline distT="0" distB="0" distL="0" distR="0" wp14:anchorId="25B6E9C6" wp14:editId="75332778">
+            <wp:extent cx="571429" cy="666667"/>
+            <wp:effectExtent l="0" t="0" r="635" b="635"/>
+            <wp:docPr id="1277094401" name="Imagem 1"/>
+            <wp:cNvGraphicFramePr>
+              <a:graphicFrameLocks xmlns:a="http://schemas.openxmlformats.org/drawingml/2006/main" noChangeAspect="1"/>
+            </wp:cNvGraphicFramePr>
+            <a:graphic xmlns:a="http://schemas.openxmlformats.org/drawingml/2006/main">
+              <a:graphicData uri="http://schemas.openxmlformats.org/drawingml/2006/picture">
+                <pic:pic xmlns:pic="http://schemas.openxmlformats.org/drawingml/2006/picture">
+                  <pic:nvPicPr>
+                    <pic:cNvPr id="1277094401" name=""/>
+                    <pic:cNvPicPr/>
+                  </pic:nvPicPr>
+                  <pic:blipFill>
+                    <a:blip r:embed="rId14"/>
+                    <a:stretch>
+                      <a:fillRect/>
+                    </a:stretch>
+                  </pic:blipFill>
+                  <pic:spPr>
+                    <a:xfrm>
+                      <a:off x="0" y="0"/>
+                      <a:ext cx="571429" cy="666667"/>
+                    </a:xfrm>
+                    <a:prstGeom prst="rect">
+                      <a:avLst/>
+                    </a:prstGeom>
+                  </pic:spPr>
+                </pic:pic>
+              </a:graphicData>
+            </a:graphic>
+          </wp:inline>
+        </w:drawing>
+      </w:r>
+    </w:p>
+    <w:p>
+      <w:r>
+        <w:t>Funcionando perfeitamente</w:t>
+      </w:r>
+      <w:r>
+        <w:t>, um ponto positivo foi o botão de voltar ao layout principal.</w:t>
+      </w:r>
+    </w:p>
+    <w:p>
+      <w:pPr>
+        <w:rPr>
+          <w:b/>
+          <w:bCs/>
+          <w:sz w:val="24"/>
+          <w:szCs w:val="24"/>
+        </w:rPr>
+      </w:pPr>
+      <w:r>
+        <w:rPr>
+          <w:b/>
+          <w:bCs/>
+          <w:sz w:val="24"/>
+          <w:szCs w:val="24"/>
+        </w:rPr>
+        <w:t>• Performance e funcionalidades:</w:t>
+      </w:r>
+    </w:p>
+    <w:p>
+      <w:pPr>
+        <w:pStyle w:val="PargrafodaLista"/>
         <w:numPr>
           <w:ilvl w:val="0"/>
-          <w:numId w:val="1"/>
+          <w:numId w:val="9"/>
         </w:numPr>
       </w:pPr>
       <w:r>
-        <w:rPr>
-          <w:b/>
-          <w:bCs/>
-        </w:rPr>
-        <w:t>Criação e Estrutura das Tabelas</w:t>
-      </w:r>
-      <w:r>
-        <w:br/>
-        <w:t>Validar se todas as tabelas (</w:t>
-      </w:r>
-      <w:proofErr w:type="spellStart"/>
-      <w:r>
-        <w:t>Usuario</w:t>
-      </w:r>
-      <w:proofErr w:type="spellEnd"/>
-      <w:r>
-        <w:t xml:space="preserve">, </w:t>
-      </w:r>
-      <w:proofErr w:type="spellStart"/>
-      <w:r>
-        <w:t>Location</w:t>
-      </w:r>
-      <w:proofErr w:type="spellEnd"/>
-      <w:r>
-        <w:t xml:space="preserve">, Picture, </w:t>
-      </w:r>
-      <w:proofErr w:type="spellStart"/>
-      <w:r>
-        <w:t>AddressVerification</w:t>
-      </w:r>
-      <w:proofErr w:type="spellEnd"/>
-      <w:r>
-        <w:t>) foram criadas corretamente com suas chaves primárias, tipos de dados e restrições definidas.</w:t>
-      </w:r>
-    </w:p>
-    <w:p>
-      <w:pPr>
+        <w:t>Como usuário, gostaria da opção de modo noturno, para melhorar a visibilidade durante a noite.</w:t>
+      </w:r>
+    </w:p>
+    <w:p>
+      <w:pPr>
+        <w:pStyle w:val="PargrafodaLista"/>
         <w:numPr>
           <w:ilvl w:val="0"/>
-          <w:numId w:val="1"/>
+          <w:numId w:val="9"/>
         </w:numPr>
       </w:pPr>
       <w:r>
-        <w:rPr>
-          <w:b/>
-          <w:bCs/>
-        </w:rPr>
-        <w:t>Inserção de Dados Válidos</w:t>
-      </w:r>
-      <w:r>
-        <w:br/>
-        <w:t>Testar a inserção de registros válidos em todas as tabelas, garantindo que os campos obrigatórios sejam aceitos e que as restrições de tipos e tamanhos sejam respeitadas.</w:t>
-      </w:r>
-    </w:p>
-    <w:p>
-      <w:pPr>
+        <w:t>Como sugestão, seria interessante que, ao pesquisar um local</w:t>
+      </w:r>
+      <w:r>
+        <w:t xml:space="preserve"> ou clicar uma rua</w:t>
+      </w:r>
+      <w:r>
+        <w:t>, aparecesse uma foto do lugar.</w:t>
+      </w:r>
+    </w:p>
+    <w:p>
+      <w:pPr>
+        <w:pStyle w:val="PargrafodaLista"/>
         <w:numPr>
           <w:ilvl w:val="0"/>
-          <w:numId w:val="1"/>
+          <w:numId w:val="9"/>
         </w:numPr>
       </w:pPr>
       <w:r>
-        <w:rPr>
-          <w:b/>
-          <w:bCs/>
-        </w:rPr>
-        <w:t>Inserção de Dados Inválidos</w:t>
-      </w:r>
-      <w:r>
-        <w:br/>
-        <w:t>Tentar inserir dados com campos faltando, tipos errados ou valores que violam restrições (exemplo: inserir NULL em campo NOT NULL) para verificar se o banco rejeita corretamente essas operações.</w:t>
-      </w:r>
-    </w:p>
-    <w:p>
-      <w:pPr>
-        <w:numPr>
-          <w:ilvl w:val="0"/>
-          <w:numId w:val="1"/>
-        </w:numPr>
-      </w:pPr>
-      <w:r>
-        <w:rPr>
-          <w:b/>
-          <w:bCs/>
-        </w:rPr>
-        <w:t>Testes de Chaves Estrangeiras e Cascata de Exclusão</w:t>
-      </w:r>
-      <w:r>
-        <w:br/>
-        <w:t xml:space="preserve">Confirmar que a exclusão de um registro na tabela </w:t>
-      </w:r>
-      <w:proofErr w:type="spellStart"/>
-      <w:r>
-        <w:t>Location</w:t>
-      </w:r>
-      <w:proofErr w:type="spellEnd"/>
-      <w:r>
-        <w:t xml:space="preserve"> remove automaticamente os registros relacionados em Picture e </w:t>
-      </w:r>
-      <w:proofErr w:type="spellStart"/>
-      <w:r>
-        <w:t>AddressVerification</w:t>
-      </w:r>
-      <w:proofErr w:type="spellEnd"/>
-      <w:r>
-        <w:t xml:space="preserve"> por meio da cláusula ON DELETE CASCADE.</w:t>
-      </w:r>
-    </w:p>
-    <w:p>
-      <w:pPr>
-        <w:numPr>
-          <w:ilvl w:val="0"/>
-          <w:numId w:val="1"/>
-        </w:numPr>
-      </w:pPr>
-      <w:r>
-        <w:rPr>
-          <w:b/>
-          <w:bCs/>
-        </w:rPr>
-        <w:t>Testes de Atualização em Cascata (ON UPDATE CASCADE)</w:t>
-      </w:r>
-      <w:r>
-        <w:br/>
-        <w:t xml:space="preserve">Após configurar a restrição de chave estrangeira com ON UPDATE CASCADE, testar a atualização do campo </w:t>
-      </w:r>
-      <w:proofErr w:type="spellStart"/>
-      <w:r>
-        <w:t>LocalID</w:t>
-      </w:r>
-      <w:proofErr w:type="spellEnd"/>
-      <w:r>
-        <w:t xml:space="preserve"> na tabela </w:t>
-      </w:r>
-      <w:proofErr w:type="spellStart"/>
-      <w:r>
-        <w:t>Location</w:t>
-      </w:r>
-      <w:proofErr w:type="spellEnd"/>
-      <w:r>
-        <w:t xml:space="preserve"> para verificar se a alteração </w:t>
-      </w:r>
-      <w:proofErr w:type="spellStart"/>
-      <w:r>
-        <w:t>é</w:t>
-      </w:r>
-      <w:proofErr w:type="spellEnd"/>
-      <w:r>
-        <w:t xml:space="preserve"> refletida automaticamente nas tabelas relacionadas (Picture).</w:t>
-      </w:r>
-    </w:p>
-    <w:p>
-      <w:pPr>
-        <w:numPr>
-          <w:ilvl w:val="0"/>
-          <w:numId w:val="1"/>
-        </w:numPr>
-      </w:pPr>
-      <w:r>
-        <w:rPr>
-          <w:b/>
-          <w:bCs/>
-        </w:rPr>
-        <w:t>Testes de Consultas e Relacionamentos</w:t>
-      </w:r>
-      <w:r>
-        <w:br/>
-        <w:t>Executar consultas simples e complexas (</w:t>
-      </w:r>
-      <w:proofErr w:type="spellStart"/>
-      <w:r>
-        <w:t>joins</w:t>
-      </w:r>
-      <w:proofErr w:type="spellEnd"/>
-      <w:r>
-        <w:t>) para garantir a integridade e consistência dos dados entre as tabelas relacionadas.</w:t>
-      </w:r>
-    </w:p>
-    <w:p>
-      <w:pPr>
-        <w:numPr>
-          <w:ilvl w:val="0"/>
-          <w:numId w:val="1"/>
-        </w:numPr>
-      </w:pPr>
-      <w:r>
-        <w:rPr>
-          <w:b/>
-          <w:bCs/>
-        </w:rPr>
-        <w:t>Testes com Dados Especiais e Segurança</w:t>
-      </w:r>
-      <w:r>
-        <w:br/>
-        <w:t xml:space="preserve">Inserir dados contendo caracteres especiais (aspas, barras, acentos) e </w:t>
-      </w:r>
-      <w:proofErr w:type="spellStart"/>
-      <w:r>
-        <w:t>strings</w:t>
-      </w:r>
-      <w:proofErr w:type="spellEnd"/>
-      <w:r>
-        <w:t xml:space="preserve"> que simulam tentativas de injeção SQL, avaliando se os dados são armazenados corretamente e se o banco está protegido contra ataques.</w:t>
-      </w:r>
-    </w:p>
-    <w:p>
-      <w:pPr>
-        <w:numPr>
-          <w:ilvl w:val="0"/>
-          <w:numId w:val="1"/>
-        </w:numPr>
-      </w:pPr>
-      <w:r>
-        <w:rPr>
-          <w:b/>
-          <w:bCs/>
-        </w:rPr>
-        <w:t>Testes com Triggers</w:t>
-      </w:r>
-      <w:r>
-        <w:br/>
-        <w:t>Criar triggers para registrar logs ou executar ações automáticas durante operações de inserção, atualização ou exclusão, e validar se esses mecanismos funcionam conforme esperado.</w:t>
-      </w:r>
-    </w:p>
-    <w:p>
-      <w:pPr>
-        <w:numPr>
-          <w:ilvl w:val="0"/>
-          <w:numId w:val="1"/>
-        </w:numPr>
-      </w:pPr>
-      <w:r>
-        <w:rPr>
-          <w:b/>
-          <w:bCs/>
-        </w:rPr>
-        <w:t>Testes de Backup e Restauração</w:t>
-      </w:r>
-      <w:r>
-        <w:br/>
-        <w:t>Realizar exportação do banco de dados para arquivo .</w:t>
-      </w:r>
-      <w:proofErr w:type="spellStart"/>
-      <w:r>
-        <w:t>sql</w:t>
-      </w:r>
-      <w:proofErr w:type="spellEnd"/>
-      <w:r>
-        <w:t xml:space="preserve"> utilizando ferramentas como </w:t>
-      </w:r>
-      <w:proofErr w:type="spellStart"/>
-      <w:r>
-        <w:t>mysqldump</w:t>
-      </w:r>
-      <w:proofErr w:type="spellEnd"/>
-      <w:r>
-        <w:t xml:space="preserve"> e testar a importação do arquivo para garantir que o backup é íntegro e que a restauração mantém os dados consistentes.</w:t>
-      </w:r>
-    </w:p>
-    <w:p>
-      <w:pPr>
-        <w:ind w:left="360"/>
-        <w:rPr>
-          <w:b/>
-          <w:bCs/>
-        </w:rPr>
-      </w:pPr>
-      <w:r>
-        <w:rPr>
-          <w:b/>
-          <w:bCs/>
-        </w:rPr>
-        <w:t>Ferramentas utilizadas</w:t>
-      </w:r>
-    </w:p>
-    <w:p>
-      <w:pPr>
-        <w:ind w:left="360"/>
-      </w:pPr>
-      <w:r>
         <w:lastRenderedPageBreak/>
-        <w:t xml:space="preserve">MySQL 8.0 Command </w:t>
-      </w:r>
-      <w:proofErr w:type="spellStart"/>
-      <w:r>
-        <w:t>Line</w:t>
-      </w:r>
-      <w:proofErr w:type="spellEnd"/>
-      <w:r>
-        <w:t xml:space="preserve"> </w:t>
-      </w:r>
-      <w:proofErr w:type="spellStart"/>
-      <w:r>
-        <w:t>Client</w:t>
-      </w:r>
-      <w:proofErr w:type="spellEnd"/>
-      <w:r>
-        <w:t xml:space="preserve"> </w:t>
-      </w:r>
-      <w:r>
-        <w:t>–</w:t>
-      </w:r>
-      <w:r>
-        <w:t xml:space="preserve"> Unicode</w:t>
-      </w:r>
-      <w:r>
-        <w:t>;</w:t>
-      </w:r>
-      <w:r>
-        <w:br/>
-        <w:t>MySQL Workbench;</w:t>
-      </w:r>
-    </w:p>
-    <w:p>
-      <w:pPr>
-        <w:rPr>
-          <w:b/>
-          <w:bCs/>
-        </w:rPr>
-      </w:pPr>
-      <w:r>
-        <w:rPr>
-          <w:b/>
-          <w:bCs/>
-        </w:rPr>
-        <w:t>Resumo:</w:t>
-      </w:r>
-    </w:p>
-    <w:p>
-      <w:r>
-        <w:t xml:space="preserve">Foram realizados testes isolados e abrangentes no banco de dados </w:t>
-      </w:r>
-      <w:proofErr w:type="spellStart"/>
-      <w:r>
-        <w:t>Ubli</w:t>
-      </w:r>
-      <w:proofErr w:type="spellEnd"/>
-      <w:r>
-        <w:t>, cobrindo todos os tópicos propostos anteriormente. Todos os testes executados, incluindo criação de tabelas, inserção de dados, integridade referencial, atualizações em cascata, triggers e procedimentos de backup e restauração, apresentaram funcionamento correto conforme esperado, garantindo a robustez e confiabilidade do sistema.</w:t>
-      </w:r>
-    </w:p>
-    <w:p>
-      <w:pPr>
-        <w:rPr>
+        <w:t xml:space="preserve">Ao selecionar um local, meu ponto de localização não muda — ele permanece fixo. Só consigo utilizar a barra de pesquisa </w:t>
+      </w:r>
+      <w:r>
+        <w:t xml:space="preserve">ou o botão de mais </w:t>
+      </w:r>
+      <w:r>
+        <w:t>para acessar um local e adicionar um ponto de difícil acesso. Isso dificulta bastante a usabilidade do sistema.</w:t>
+      </w:r>
+    </w:p>
+    <w:p/>
+    <w:p>
+      <w:pPr>
+        <w:rPr>
+          <w:b/>
+          <w:bCs/>
           <w:u w:val="single"/>
         </w:rPr>
       </w:pPr>
-    </w:p>
+      <w:r>
+        <w:rPr>
+          <w:b/>
+          <w:bCs/>
+          <w:u w:val="single"/>
+        </w:rPr>
+        <w:t>Resumo</w:t>
+      </w:r>
+    </w:p>
+    <w:p>
+      <w:r>
+        <w:t>Com base em tudo que foi testado, foi possível identificar que grande parte das funcionalidades ainda não está em pleno funcionamento, mas isso deverá ser ajustado com o tempo, permitindo uma análise mais completa do aplicativo em sua versão final.</w:t>
+      </w:r>
+    </w:p>
+    <w:p>
+      <w:r>
+        <w:t>Apesar dessas limitações, o sistema apresentou estabilidade nas funcionalidades existentes, com um layout visual agradável e promissor.</w:t>
+      </w:r>
+    </w:p>
+    <w:p>
+      <w:r>
+        <w:t>Como usuário, também destaco o interesse em compreender como funcionará o traçado de rotas no aplicativo, recurso essencial para a proposta do sistema.</w:t>
+      </w:r>
+    </w:p>
+    <w:p/>
     <w:sectPr>
       <w:pgSz w:w="11906" w:h="16838"/>
       <w:pgMar w:top="1417" w:right="1701" w:bottom="1417" w:left="1701" w:header="708" w:footer="708" w:gutter="0"/>
@@ -565,8 +1749,936 @@
       </w:pPr>
     </w:lvl>
   </w:abstractNum>
+  <w:abstractNum w:abstractNumId="1" w15:restartNumberingAfterBreak="0">
+    <w:nsid w:val="13E1584C"/>
+    <w:multiLevelType w:val="hybridMultilevel"/>
+    <w:tmpl w:val="3886CAE0"/>
+    <w:lvl w:ilvl="0" w:tplc="04160001">
+      <w:start w:val="1"/>
+      <w:numFmt w:val="bullet"/>
+      <w:lvlText w:val=""/>
+      <w:lvlJc w:val="left"/>
+      <w:pPr>
+        <w:ind w:left="720" w:hanging="360"/>
+      </w:pPr>
+      <w:rPr>
+        <w:rFonts w:ascii="Symbol" w:hAnsi="Symbol" w:hint="default"/>
+      </w:rPr>
+    </w:lvl>
+    <w:lvl w:ilvl="1" w:tplc="04160003" w:tentative="1">
+      <w:start w:val="1"/>
+      <w:numFmt w:val="bullet"/>
+      <w:lvlText w:val="o"/>
+      <w:lvlJc w:val="left"/>
+      <w:pPr>
+        <w:ind w:left="1440" w:hanging="360"/>
+      </w:pPr>
+      <w:rPr>
+        <w:rFonts w:ascii="Courier New" w:hAnsi="Courier New" w:cs="Courier New" w:hint="default"/>
+      </w:rPr>
+    </w:lvl>
+    <w:lvl w:ilvl="2" w:tplc="04160005" w:tentative="1">
+      <w:start w:val="1"/>
+      <w:numFmt w:val="bullet"/>
+      <w:lvlText w:val=""/>
+      <w:lvlJc w:val="left"/>
+      <w:pPr>
+        <w:ind w:left="2160" w:hanging="360"/>
+      </w:pPr>
+      <w:rPr>
+        <w:rFonts w:ascii="Wingdings" w:hAnsi="Wingdings" w:hint="default"/>
+      </w:rPr>
+    </w:lvl>
+    <w:lvl w:ilvl="3" w:tplc="04160001" w:tentative="1">
+      <w:start w:val="1"/>
+      <w:numFmt w:val="bullet"/>
+      <w:lvlText w:val=""/>
+      <w:lvlJc w:val="left"/>
+      <w:pPr>
+        <w:ind w:left="2880" w:hanging="360"/>
+      </w:pPr>
+      <w:rPr>
+        <w:rFonts w:ascii="Symbol" w:hAnsi="Symbol" w:hint="default"/>
+      </w:rPr>
+    </w:lvl>
+    <w:lvl w:ilvl="4" w:tplc="04160003" w:tentative="1">
+      <w:start w:val="1"/>
+      <w:numFmt w:val="bullet"/>
+      <w:lvlText w:val="o"/>
+      <w:lvlJc w:val="left"/>
+      <w:pPr>
+        <w:ind w:left="3600" w:hanging="360"/>
+      </w:pPr>
+      <w:rPr>
+        <w:rFonts w:ascii="Courier New" w:hAnsi="Courier New" w:cs="Courier New" w:hint="default"/>
+      </w:rPr>
+    </w:lvl>
+    <w:lvl w:ilvl="5" w:tplc="04160005" w:tentative="1">
+      <w:start w:val="1"/>
+      <w:numFmt w:val="bullet"/>
+      <w:lvlText w:val=""/>
+      <w:lvlJc w:val="left"/>
+      <w:pPr>
+        <w:ind w:left="4320" w:hanging="360"/>
+      </w:pPr>
+      <w:rPr>
+        <w:rFonts w:ascii="Wingdings" w:hAnsi="Wingdings" w:hint="default"/>
+      </w:rPr>
+    </w:lvl>
+    <w:lvl w:ilvl="6" w:tplc="04160001" w:tentative="1">
+      <w:start w:val="1"/>
+      <w:numFmt w:val="bullet"/>
+      <w:lvlText w:val=""/>
+      <w:lvlJc w:val="left"/>
+      <w:pPr>
+        <w:ind w:left="5040" w:hanging="360"/>
+      </w:pPr>
+      <w:rPr>
+        <w:rFonts w:ascii="Symbol" w:hAnsi="Symbol" w:hint="default"/>
+      </w:rPr>
+    </w:lvl>
+    <w:lvl w:ilvl="7" w:tplc="04160003" w:tentative="1">
+      <w:start w:val="1"/>
+      <w:numFmt w:val="bullet"/>
+      <w:lvlText w:val="o"/>
+      <w:lvlJc w:val="left"/>
+      <w:pPr>
+        <w:ind w:left="5760" w:hanging="360"/>
+      </w:pPr>
+      <w:rPr>
+        <w:rFonts w:ascii="Courier New" w:hAnsi="Courier New" w:cs="Courier New" w:hint="default"/>
+      </w:rPr>
+    </w:lvl>
+    <w:lvl w:ilvl="8" w:tplc="04160005" w:tentative="1">
+      <w:start w:val="1"/>
+      <w:numFmt w:val="bullet"/>
+      <w:lvlText w:val=""/>
+      <w:lvlJc w:val="left"/>
+      <w:pPr>
+        <w:ind w:left="6480" w:hanging="360"/>
+      </w:pPr>
+      <w:rPr>
+        <w:rFonts w:ascii="Wingdings" w:hAnsi="Wingdings" w:hint="default"/>
+      </w:rPr>
+    </w:lvl>
+  </w:abstractNum>
+  <w:abstractNum w:abstractNumId="2" w15:restartNumberingAfterBreak="0">
+    <w:nsid w:val="14F11511"/>
+    <w:multiLevelType w:val="hybridMultilevel"/>
+    <w:tmpl w:val="E7F8D9EA"/>
+    <w:lvl w:ilvl="0" w:tplc="04160001">
+      <w:start w:val="1"/>
+      <w:numFmt w:val="bullet"/>
+      <w:lvlText w:val=""/>
+      <w:lvlJc w:val="left"/>
+      <w:pPr>
+        <w:ind w:left="720" w:hanging="360"/>
+      </w:pPr>
+      <w:rPr>
+        <w:rFonts w:ascii="Symbol" w:hAnsi="Symbol" w:hint="default"/>
+      </w:rPr>
+    </w:lvl>
+    <w:lvl w:ilvl="1" w:tplc="04160003" w:tentative="1">
+      <w:start w:val="1"/>
+      <w:numFmt w:val="bullet"/>
+      <w:lvlText w:val="o"/>
+      <w:lvlJc w:val="left"/>
+      <w:pPr>
+        <w:ind w:left="1440" w:hanging="360"/>
+      </w:pPr>
+      <w:rPr>
+        <w:rFonts w:ascii="Courier New" w:hAnsi="Courier New" w:cs="Courier New" w:hint="default"/>
+      </w:rPr>
+    </w:lvl>
+    <w:lvl w:ilvl="2" w:tplc="04160005" w:tentative="1">
+      <w:start w:val="1"/>
+      <w:numFmt w:val="bullet"/>
+      <w:lvlText w:val=""/>
+      <w:lvlJc w:val="left"/>
+      <w:pPr>
+        <w:ind w:left="2160" w:hanging="360"/>
+      </w:pPr>
+      <w:rPr>
+        <w:rFonts w:ascii="Wingdings" w:hAnsi="Wingdings" w:hint="default"/>
+      </w:rPr>
+    </w:lvl>
+    <w:lvl w:ilvl="3" w:tplc="04160001" w:tentative="1">
+      <w:start w:val="1"/>
+      <w:numFmt w:val="bullet"/>
+      <w:lvlText w:val=""/>
+      <w:lvlJc w:val="left"/>
+      <w:pPr>
+        <w:ind w:left="2880" w:hanging="360"/>
+      </w:pPr>
+      <w:rPr>
+        <w:rFonts w:ascii="Symbol" w:hAnsi="Symbol" w:hint="default"/>
+      </w:rPr>
+    </w:lvl>
+    <w:lvl w:ilvl="4" w:tplc="04160003" w:tentative="1">
+      <w:start w:val="1"/>
+      <w:numFmt w:val="bullet"/>
+      <w:lvlText w:val="o"/>
+      <w:lvlJc w:val="left"/>
+      <w:pPr>
+        <w:ind w:left="3600" w:hanging="360"/>
+      </w:pPr>
+      <w:rPr>
+        <w:rFonts w:ascii="Courier New" w:hAnsi="Courier New" w:cs="Courier New" w:hint="default"/>
+      </w:rPr>
+    </w:lvl>
+    <w:lvl w:ilvl="5" w:tplc="04160005" w:tentative="1">
+      <w:start w:val="1"/>
+      <w:numFmt w:val="bullet"/>
+      <w:lvlText w:val=""/>
+      <w:lvlJc w:val="left"/>
+      <w:pPr>
+        <w:ind w:left="4320" w:hanging="360"/>
+      </w:pPr>
+      <w:rPr>
+        <w:rFonts w:ascii="Wingdings" w:hAnsi="Wingdings" w:hint="default"/>
+      </w:rPr>
+    </w:lvl>
+    <w:lvl w:ilvl="6" w:tplc="04160001" w:tentative="1">
+      <w:start w:val="1"/>
+      <w:numFmt w:val="bullet"/>
+      <w:lvlText w:val=""/>
+      <w:lvlJc w:val="left"/>
+      <w:pPr>
+        <w:ind w:left="5040" w:hanging="360"/>
+      </w:pPr>
+      <w:rPr>
+        <w:rFonts w:ascii="Symbol" w:hAnsi="Symbol" w:hint="default"/>
+      </w:rPr>
+    </w:lvl>
+    <w:lvl w:ilvl="7" w:tplc="04160003" w:tentative="1">
+      <w:start w:val="1"/>
+      <w:numFmt w:val="bullet"/>
+      <w:lvlText w:val="o"/>
+      <w:lvlJc w:val="left"/>
+      <w:pPr>
+        <w:ind w:left="5760" w:hanging="360"/>
+      </w:pPr>
+      <w:rPr>
+        <w:rFonts w:ascii="Courier New" w:hAnsi="Courier New" w:cs="Courier New" w:hint="default"/>
+      </w:rPr>
+    </w:lvl>
+    <w:lvl w:ilvl="8" w:tplc="04160005" w:tentative="1">
+      <w:start w:val="1"/>
+      <w:numFmt w:val="bullet"/>
+      <w:lvlText w:val=""/>
+      <w:lvlJc w:val="left"/>
+      <w:pPr>
+        <w:ind w:left="6480" w:hanging="360"/>
+      </w:pPr>
+      <w:rPr>
+        <w:rFonts w:ascii="Wingdings" w:hAnsi="Wingdings" w:hint="default"/>
+      </w:rPr>
+    </w:lvl>
+  </w:abstractNum>
+  <w:abstractNum w:abstractNumId="3" w15:restartNumberingAfterBreak="0">
+    <w:nsid w:val="314A14D2"/>
+    <w:multiLevelType w:val="hybridMultilevel"/>
+    <w:tmpl w:val="DB6C6F6E"/>
+    <w:lvl w:ilvl="0" w:tplc="04160001">
+      <w:start w:val="1"/>
+      <w:numFmt w:val="bullet"/>
+      <w:lvlText w:val=""/>
+      <w:lvlJc w:val="left"/>
+      <w:pPr>
+        <w:ind w:left="1440" w:hanging="360"/>
+      </w:pPr>
+      <w:rPr>
+        <w:rFonts w:ascii="Symbol" w:hAnsi="Symbol" w:hint="default"/>
+      </w:rPr>
+    </w:lvl>
+    <w:lvl w:ilvl="1" w:tplc="04160003" w:tentative="1">
+      <w:start w:val="1"/>
+      <w:numFmt w:val="bullet"/>
+      <w:lvlText w:val="o"/>
+      <w:lvlJc w:val="left"/>
+      <w:pPr>
+        <w:ind w:left="2160" w:hanging="360"/>
+      </w:pPr>
+      <w:rPr>
+        <w:rFonts w:ascii="Courier New" w:hAnsi="Courier New" w:cs="Courier New" w:hint="default"/>
+      </w:rPr>
+    </w:lvl>
+    <w:lvl w:ilvl="2" w:tplc="04160005" w:tentative="1">
+      <w:start w:val="1"/>
+      <w:numFmt w:val="bullet"/>
+      <w:lvlText w:val=""/>
+      <w:lvlJc w:val="left"/>
+      <w:pPr>
+        <w:ind w:left="2880" w:hanging="360"/>
+      </w:pPr>
+      <w:rPr>
+        <w:rFonts w:ascii="Wingdings" w:hAnsi="Wingdings" w:hint="default"/>
+      </w:rPr>
+    </w:lvl>
+    <w:lvl w:ilvl="3" w:tplc="04160001" w:tentative="1">
+      <w:start w:val="1"/>
+      <w:numFmt w:val="bullet"/>
+      <w:lvlText w:val=""/>
+      <w:lvlJc w:val="left"/>
+      <w:pPr>
+        <w:ind w:left="3600" w:hanging="360"/>
+      </w:pPr>
+      <w:rPr>
+        <w:rFonts w:ascii="Symbol" w:hAnsi="Symbol" w:hint="default"/>
+      </w:rPr>
+    </w:lvl>
+    <w:lvl w:ilvl="4" w:tplc="04160003" w:tentative="1">
+      <w:start w:val="1"/>
+      <w:numFmt w:val="bullet"/>
+      <w:lvlText w:val="o"/>
+      <w:lvlJc w:val="left"/>
+      <w:pPr>
+        <w:ind w:left="4320" w:hanging="360"/>
+      </w:pPr>
+      <w:rPr>
+        <w:rFonts w:ascii="Courier New" w:hAnsi="Courier New" w:cs="Courier New" w:hint="default"/>
+      </w:rPr>
+    </w:lvl>
+    <w:lvl w:ilvl="5" w:tplc="04160005" w:tentative="1">
+      <w:start w:val="1"/>
+      <w:numFmt w:val="bullet"/>
+      <w:lvlText w:val=""/>
+      <w:lvlJc w:val="left"/>
+      <w:pPr>
+        <w:ind w:left="5040" w:hanging="360"/>
+      </w:pPr>
+      <w:rPr>
+        <w:rFonts w:ascii="Wingdings" w:hAnsi="Wingdings" w:hint="default"/>
+      </w:rPr>
+    </w:lvl>
+    <w:lvl w:ilvl="6" w:tplc="04160001" w:tentative="1">
+      <w:start w:val="1"/>
+      <w:numFmt w:val="bullet"/>
+      <w:lvlText w:val=""/>
+      <w:lvlJc w:val="left"/>
+      <w:pPr>
+        <w:ind w:left="5760" w:hanging="360"/>
+      </w:pPr>
+      <w:rPr>
+        <w:rFonts w:ascii="Symbol" w:hAnsi="Symbol" w:hint="default"/>
+      </w:rPr>
+    </w:lvl>
+    <w:lvl w:ilvl="7" w:tplc="04160003" w:tentative="1">
+      <w:start w:val="1"/>
+      <w:numFmt w:val="bullet"/>
+      <w:lvlText w:val="o"/>
+      <w:lvlJc w:val="left"/>
+      <w:pPr>
+        <w:ind w:left="6480" w:hanging="360"/>
+      </w:pPr>
+      <w:rPr>
+        <w:rFonts w:ascii="Courier New" w:hAnsi="Courier New" w:cs="Courier New" w:hint="default"/>
+      </w:rPr>
+    </w:lvl>
+    <w:lvl w:ilvl="8" w:tplc="04160005" w:tentative="1">
+      <w:start w:val="1"/>
+      <w:numFmt w:val="bullet"/>
+      <w:lvlText w:val=""/>
+      <w:lvlJc w:val="left"/>
+      <w:pPr>
+        <w:ind w:left="7200" w:hanging="360"/>
+      </w:pPr>
+      <w:rPr>
+        <w:rFonts w:ascii="Wingdings" w:hAnsi="Wingdings" w:hint="default"/>
+      </w:rPr>
+    </w:lvl>
+  </w:abstractNum>
+  <w:abstractNum w:abstractNumId="4" w15:restartNumberingAfterBreak="0">
+    <w:nsid w:val="5E1B0314"/>
+    <w:multiLevelType w:val="hybridMultilevel"/>
+    <w:tmpl w:val="96F82A90"/>
+    <w:lvl w:ilvl="0" w:tplc="04160001">
+      <w:start w:val="1"/>
+      <w:numFmt w:val="bullet"/>
+      <w:lvlText w:val=""/>
+      <w:lvlJc w:val="left"/>
+      <w:pPr>
+        <w:ind w:left="720" w:hanging="360"/>
+      </w:pPr>
+      <w:rPr>
+        <w:rFonts w:ascii="Symbol" w:hAnsi="Symbol" w:hint="default"/>
+      </w:rPr>
+    </w:lvl>
+    <w:lvl w:ilvl="1" w:tplc="04160003" w:tentative="1">
+      <w:start w:val="1"/>
+      <w:numFmt w:val="bullet"/>
+      <w:lvlText w:val="o"/>
+      <w:lvlJc w:val="left"/>
+      <w:pPr>
+        <w:ind w:left="1440" w:hanging="360"/>
+      </w:pPr>
+      <w:rPr>
+        <w:rFonts w:ascii="Courier New" w:hAnsi="Courier New" w:cs="Courier New" w:hint="default"/>
+      </w:rPr>
+    </w:lvl>
+    <w:lvl w:ilvl="2" w:tplc="04160005" w:tentative="1">
+      <w:start w:val="1"/>
+      <w:numFmt w:val="bullet"/>
+      <w:lvlText w:val=""/>
+      <w:lvlJc w:val="left"/>
+      <w:pPr>
+        <w:ind w:left="2160" w:hanging="360"/>
+      </w:pPr>
+      <w:rPr>
+        <w:rFonts w:ascii="Wingdings" w:hAnsi="Wingdings" w:hint="default"/>
+      </w:rPr>
+    </w:lvl>
+    <w:lvl w:ilvl="3" w:tplc="04160001" w:tentative="1">
+      <w:start w:val="1"/>
+      <w:numFmt w:val="bullet"/>
+      <w:lvlText w:val=""/>
+      <w:lvlJc w:val="left"/>
+      <w:pPr>
+        <w:ind w:left="2880" w:hanging="360"/>
+      </w:pPr>
+      <w:rPr>
+        <w:rFonts w:ascii="Symbol" w:hAnsi="Symbol" w:hint="default"/>
+      </w:rPr>
+    </w:lvl>
+    <w:lvl w:ilvl="4" w:tplc="04160003" w:tentative="1">
+      <w:start w:val="1"/>
+      <w:numFmt w:val="bullet"/>
+      <w:lvlText w:val="o"/>
+      <w:lvlJc w:val="left"/>
+      <w:pPr>
+        <w:ind w:left="3600" w:hanging="360"/>
+      </w:pPr>
+      <w:rPr>
+        <w:rFonts w:ascii="Courier New" w:hAnsi="Courier New" w:cs="Courier New" w:hint="default"/>
+      </w:rPr>
+    </w:lvl>
+    <w:lvl w:ilvl="5" w:tplc="04160005" w:tentative="1">
+      <w:start w:val="1"/>
+      <w:numFmt w:val="bullet"/>
+      <w:lvlText w:val=""/>
+      <w:lvlJc w:val="left"/>
+      <w:pPr>
+        <w:ind w:left="4320" w:hanging="360"/>
+      </w:pPr>
+      <w:rPr>
+        <w:rFonts w:ascii="Wingdings" w:hAnsi="Wingdings" w:hint="default"/>
+      </w:rPr>
+    </w:lvl>
+    <w:lvl w:ilvl="6" w:tplc="04160001" w:tentative="1">
+      <w:start w:val="1"/>
+      <w:numFmt w:val="bullet"/>
+      <w:lvlText w:val=""/>
+      <w:lvlJc w:val="left"/>
+      <w:pPr>
+        <w:ind w:left="5040" w:hanging="360"/>
+      </w:pPr>
+      <w:rPr>
+        <w:rFonts w:ascii="Symbol" w:hAnsi="Symbol" w:hint="default"/>
+      </w:rPr>
+    </w:lvl>
+    <w:lvl w:ilvl="7" w:tplc="04160003" w:tentative="1">
+      <w:start w:val="1"/>
+      <w:numFmt w:val="bullet"/>
+      <w:lvlText w:val="o"/>
+      <w:lvlJc w:val="left"/>
+      <w:pPr>
+        <w:ind w:left="5760" w:hanging="360"/>
+      </w:pPr>
+      <w:rPr>
+        <w:rFonts w:ascii="Courier New" w:hAnsi="Courier New" w:cs="Courier New" w:hint="default"/>
+      </w:rPr>
+    </w:lvl>
+    <w:lvl w:ilvl="8" w:tplc="04160005" w:tentative="1">
+      <w:start w:val="1"/>
+      <w:numFmt w:val="bullet"/>
+      <w:lvlText w:val=""/>
+      <w:lvlJc w:val="left"/>
+      <w:pPr>
+        <w:ind w:left="6480" w:hanging="360"/>
+      </w:pPr>
+      <w:rPr>
+        <w:rFonts w:ascii="Wingdings" w:hAnsi="Wingdings" w:hint="default"/>
+      </w:rPr>
+    </w:lvl>
+  </w:abstractNum>
+  <w:abstractNum w:abstractNumId="5" w15:restartNumberingAfterBreak="0">
+    <w:nsid w:val="6B1716A0"/>
+    <w:multiLevelType w:val="hybridMultilevel"/>
+    <w:tmpl w:val="1386523C"/>
+    <w:lvl w:ilvl="0" w:tplc="04160001">
+      <w:start w:val="1"/>
+      <w:numFmt w:val="bullet"/>
+      <w:lvlText w:val=""/>
+      <w:lvlJc w:val="left"/>
+      <w:pPr>
+        <w:ind w:left="720" w:hanging="360"/>
+      </w:pPr>
+      <w:rPr>
+        <w:rFonts w:ascii="Symbol" w:hAnsi="Symbol" w:hint="default"/>
+      </w:rPr>
+    </w:lvl>
+    <w:lvl w:ilvl="1" w:tplc="04160003" w:tentative="1">
+      <w:start w:val="1"/>
+      <w:numFmt w:val="bullet"/>
+      <w:lvlText w:val="o"/>
+      <w:lvlJc w:val="left"/>
+      <w:pPr>
+        <w:ind w:left="1440" w:hanging="360"/>
+      </w:pPr>
+      <w:rPr>
+        <w:rFonts w:ascii="Courier New" w:hAnsi="Courier New" w:cs="Courier New" w:hint="default"/>
+      </w:rPr>
+    </w:lvl>
+    <w:lvl w:ilvl="2" w:tplc="04160005" w:tentative="1">
+      <w:start w:val="1"/>
+      <w:numFmt w:val="bullet"/>
+      <w:lvlText w:val=""/>
+      <w:lvlJc w:val="left"/>
+      <w:pPr>
+        <w:ind w:left="2160" w:hanging="360"/>
+      </w:pPr>
+      <w:rPr>
+        <w:rFonts w:ascii="Wingdings" w:hAnsi="Wingdings" w:hint="default"/>
+      </w:rPr>
+    </w:lvl>
+    <w:lvl w:ilvl="3" w:tplc="04160001" w:tentative="1">
+      <w:start w:val="1"/>
+      <w:numFmt w:val="bullet"/>
+      <w:lvlText w:val=""/>
+      <w:lvlJc w:val="left"/>
+      <w:pPr>
+        <w:ind w:left="2880" w:hanging="360"/>
+      </w:pPr>
+      <w:rPr>
+        <w:rFonts w:ascii="Symbol" w:hAnsi="Symbol" w:hint="default"/>
+      </w:rPr>
+    </w:lvl>
+    <w:lvl w:ilvl="4" w:tplc="04160003" w:tentative="1">
+      <w:start w:val="1"/>
+      <w:numFmt w:val="bullet"/>
+      <w:lvlText w:val="o"/>
+      <w:lvlJc w:val="left"/>
+      <w:pPr>
+        <w:ind w:left="3600" w:hanging="360"/>
+      </w:pPr>
+      <w:rPr>
+        <w:rFonts w:ascii="Courier New" w:hAnsi="Courier New" w:cs="Courier New" w:hint="default"/>
+      </w:rPr>
+    </w:lvl>
+    <w:lvl w:ilvl="5" w:tplc="04160005" w:tentative="1">
+      <w:start w:val="1"/>
+      <w:numFmt w:val="bullet"/>
+      <w:lvlText w:val=""/>
+      <w:lvlJc w:val="left"/>
+      <w:pPr>
+        <w:ind w:left="4320" w:hanging="360"/>
+      </w:pPr>
+      <w:rPr>
+        <w:rFonts w:ascii="Wingdings" w:hAnsi="Wingdings" w:hint="default"/>
+      </w:rPr>
+    </w:lvl>
+    <w:lvl w:ilvl="6" w:tplc="04160001" w:tentative="1">
+      <w:start w:val="1"/>
+      <w:numFmt w:val="bullet"/>
+      <w:lvlText w:val=""/>
+      <w:lvlJc w:val="left"/>
+      <w:pPr>
+        <w:ind w:left="5040" w:hanging="360"/>
+      </w:pPr>
+      <w:rPr>
+        <w:rFonts w:ascii="Symbol" w:hAnsi="Symbol" w:hint="default"/>
+      </w:rPr>
+    </w:lvl>
+    <w:lvl w:ilvl="7" w:tplc="04160003" w:tentative="1">
+      <w:start w:val="1"/>
+      <w:numFmt w:val="bullet"/>
+      <w:lvlText w:val="o"/>
+      <w:lvlJc w:val="left"/>
+      <w:pPr>
+        <w:ind w:left="5760" w:hanging="360"/>
+      </w:pPr>
+      <w:rPr>
+        <w:rFonts w:ascii="Courier New" w:hAnsi="Courier New" w:cs="Courier New" w:hint="default"/>
+      </w:rPr>
+    </w:lvl>
+    <w:lvl w:ilvl="8" w:tplc="04160005" w:tentative="1">
+      <w:start w:val="1"/>
+      <w:numFmt w:val="bullet"/>
+      <w:lvlText w:val=""/>
+      <w:lvlJc w:val="left"/>
+      <w:pPr>
+        <w:ind w:left="6480" w:hanging="360"/>
+      </w:pPr>
+      <w:rPr>
+        <w:rFonts w:ascii="Wingdings" w:hAnsi="Wingdings" w:hint="default"/>
+      </w:rPr>
+    </w:lvl>
+  </w:abstractNum>
+  <w:abstractNum w:abstractNumId="6" w15:restartNumberingAfterBreak="0">
+    <w:nsid w:val="6EB447D2"/>
+    <w:multiLevelType w:val="hybridMultilevel"/>
+    <w:tmpl w:val="F31C44D4"/>
+    <w:lvl w:ilvl="0" w:tplc="04160001">
+      <w:start w:val="1"/>
+      <w:numFmt w:val="bullet"/>
+      <w:lvlText w:val=""/>
+      <w:lvlJc w:val="left"/>
+      <w:pPr>
+        <w:ind w:left="720" w:hanging="360"/>
+      </w:pPr>
+      <w:rPr>
+        <w:rFonts w:ascii="Symbol" w:hAnsi="Symbol" w:hint="default"/>
+      </w:rPr>
+    </w:lvl>
+    <w:lvl w:ilvl="1" w:tplc="04160003" w:tentative="1">
+      <w:start w:val="1"/>
+      <w:numFmt w:val="bullet"/>
+      <w:lvlText w:val="o"/>
+      <w:lvlJc w:val="left"/>
+      <w:pPr>
+        <w:ind w:left="1440" w:hanging="360"/>
+      </w:pPr>
+      <w:rPr>
+        <w:rFonts w:ascii="Courier New" w:hAnsi="Courier New" w:cs="Courier New" w:hint="default"/>
+      </w:rPr>
+    </w:lvl>
+    <w:lvl w:ilvl="2" w:tplc="04160005" w:tentative="1">
+      <w:start w:val="1"/>
+      <w:numFmt w:val="bullet"/>
+      <w:lvlText w:val=""/>
+      <w:lvlJc w:val="left"/>
+      <w:pPr>
+        <w:ind w:left="2160" w:hanging="360"/>
+      </w:pPr>
+      <w:rPr>
+        <w:rFonts w:ascii="Wingdings" w:hAnsi="Wingdings" w:hint="default"/>
+      </w:rPr>
+    </w:lvl>
+    <w:lvl w:ilvl="3" w:tplc="04160001" w:tentative="1">
+      <w:start w:val="1"/>
+      <w:numFmt w:val="bullet"/>
+      <w:lvlText w:val=""/>
+      <w:lvlJc w:val="left"/>
+      <w:pPr>
+        <w:ind w:left="2880" w:hanging="360"/>
+      </w:pPr>
+      <w:rPr>
+        <w:rFonts w:ascii="Symbol" w:hAnsi="Symbol" w:hint="default"/>
+      </w:rPr>
+    </w:lvl>
+    <w:lvl w:ilvl="4" w:tplc="04160003" w:tentative="1">
+      <w:start w:val="1"/>
+      <w:numFmt w:val="bullet"/>
+      <w:lvlText w:val="o"/>
+      <w:lvlJc w:val="left"/>
+      <w:pPr>
+        <w:ind w:left="3600" w:hanging="360"/>
+      </w:pPr>
+      <w:rPr>
+        <w:rFonts w:ascii="Courier New" w:hAnsi="Courier New" w:cs="Courier New" w:hint="default"/>
+      </w:rPr>
+    </w:lvl>
+    <w:lvl w:ilvl="5" w:tplc="04160005" w:tentative="1">
+      <w:start w:val="1"/>
+      <w:numFmt w:val="bullet"/>
+      <w:lvlText w:val=""/>
+      <w:lvlJc w:val="left"/>
+      <w:pPr>
+        <w:ind w:left="4320" w:hanging="360"/>
+      </w:pPr>
+      <w:rPr>
+        <w:rFonts w:ascii="Wingdings" w:hAnsi="Wingdings" w:hint="default"/>
+      </w:rPr>
+    </w:lvl>
+    <w:lvl w:ilvl="6" w:tplc="04160001" w:tentative="1">
+      <w:start w:val="1"/>
+      <w:numFmt w:val="bullet"/>
+      <w:lvlText w:val=""/>
+      <w:lvlJc w:val="left"/>
+      <w:pPr>
+        <w:ind w:left="5040" w:hanging="360"/>
+      </w:pPr>
+      <w:rPr>
+        <w:rFonts w:ascii="Symbol" w:hAnsi="Symbol" w:hint="default"/>
+      </w:rPr>
+    </w:lvl>
+    <w:lvl w:ilvl="7" w:tplc="04160003" w:tentative="1">
+      <w:start w:val="1"/>
+      <w:numFmt w:val="bullet"/>
+      <w:lvlText w:val="o"/>
+      <w:lvlJc w:val="left"/>
+      <w:pPr>
+        <w:ind w:left="5760" w:hanging="360"/>
+      </w:pPr>
+      <w:rPr>
+        <w:rFonts w:ascii="Courier New" w:hAnsi="Courier New" w:cs="Courier New" w:hint="default"/>
+      </w:rPr>
+    </w:lvl>
+    <w:lvl w:ilvl="8" w:tplc="04160005" w:tentative="1">
+      <w:start w:val="1"/>
+      <w:numFmt w:val="bullet"/>
+      <w:lvlText w:val=""/>
+      <w:lvlJc w:val="left"/>
+      <w:pPr>
+        <w:ind w:left="6480" w:hanging="360"/>
+      </w:pPr>
+      <w:rPr>
+        <w:rFonts w:ascii="Wingdings" w:hAnsi="Wingdings" w:hint="default"/>
+      </w:rPr>
+    </w:lvl>
+  </w:abstractNum>
+  <w:abstractNum w:abstractNumId="7" w15:restartNumberingAfterBreak="0">
+    <w:nsid w:val="6FC23F26"/>
+    <w:multiLevelType w:val="hybridMultilevel"/>
+    <w:tmpl w:val="ABDEDA78"/>
+    <w:lvl w:ilvl="0" w:tplc="04160001">
+      <w:start w:val="1"/>
+      <w:numFmt w:val="bullet"/>
+      <w:lvlText w:val=""/>
+      <w:lvlJc w:val="left"/>
+      <w:pPr>
+        <w:ind w:left="720" w:hanging="360"/>
+      </w:pPr>
+      <w:rPr>
+        <w:rFonts w:ascii="Symbol" w:hAnsi="Symbol" w:hint="default"/>
+      </w:rPr>
+    </w:lvl>
+    <w:lvl w:ilvl="1" w:tplc="04160003" w:tentative="1">
+      <w:start w:val="1"/>
+      <w:numFmt w:val="bullet"/>
+      <w:lvlText w:val="o"/>
+      <w:lvlJc w:val="left"/>
+      <w:pPr>
+        <w:ind w:left="1440" w:hanging="360"/>
+      </w:pPr>
+      <w:rPr>
+        <w:rFonts w:ascii="Courier New" w:hAnsi="Courier New" w:cs="Courier New" w:hint="default"/>
+      </w:rPr>
+    </w:lvl>
+    <w:lvl w:ilvl="2" w:tplc="04160005" w:tentative="1">
+      <w:start w:val="1"/>
+      <w:numFmt w:val="bullet"/>
+      <w:lvlText w:val=""/>
+      <w:lvlJc w:val="left"/>
+      <w:pPr>
+        <w:ind w:left="2160" w:hanging="360"/>
+      </w:pPr>
+      <w:rPr>
+        <w:rFonts w:ascii="Wingdings" w:hAnsi="Wingdings" w:hint="default"/>
+      </w:rPr>
+    </w:lvl>
+    <w:lvl w:ilvl="3" w:tplc="04160001" w:tentative="1">
+      <w:start w:val="1"/>
+      <w:numFmt w:val="bullet"/>
+      <w:lvlText w:val=""/>
+      <w:lvlJc w:val="left"/>
+      <w:pPr>
+        <w:ind w:left="2880" w:hanging="360"/>
+      </w:pPr>
+      <w:rPr>
+        <w:rFonts w:ascii="Symbol" w:hAnsi="Symbol" w:hint="default"/>
+      </w:rPr>
+    </w:lvl>
+    <w:lvl w:ilvl="4" w:tplc="04160003" w:tentative="1">
+      <w:start w:val="1"/>
+      <w:numFmt w:val="bullet"/>
+      <w:lvlText w:val="o"/>
+      <w:lvlJc w:val="left"/>
+      <w:pPr>
+        <w:ind w:left="3600" w:hanging="360"/>
+      </w:pPr>
+      <w:rPr>
+        <w:rFonts w:ascii="Courier New" w:hAnsi="Courier New" w:cs="Courier New" w:hint="default"/>
+      </w:rPr>
+    </w:lvl>
+    <w:lvl w:ilvl="5" w:tplc="04160005" w:tentative="1">
+      <w:start w:val="1"/>
+      <w:numFmt w:val="bullet"/>
+      <w:lvlText w:val=""/>
+      <w:lvlJc w:val="left"/>
+      <w:pPr>
+        <w:ind w:left="4320" w:hanging="360"/>
+      </w:pPr>
+      <w:rPr>
+        <w:rFonts w:ascii="Wingdings" w:hAnsi="Wingdings" w:hint="default"/>
+      </w:rPr>
+    </w:lvl>
+    <w:lvl w:ilvl="6" w:tplc="04160001" w:tentative="1">
+      <w:start w:val="1"/>
+      <w:numFmt w:val="bullet"/>
+      <w:lvlText w:val=""/>
+      <w:lvlJc w:val="left"/>
+      <w:pPr>
+        <w:ind w:left="5040" w:hanging="360"/>
+      </w:pPr>
+      <w:rPr>
+        <w:rFonts w:ascii="Symbol" w:hAnsi="Symbol" w:hint="default"/>
+      </w:rPr>
+    </w:lvl>
+    <w:lvl w:ilvl="7" w:tplc="04160003" w:tentative="1">
+      <w:start w:val="1"/>
+      <w:numFmt w:val="bullet"/>
+      <w:lvlText w:val="o"/>
+      <w:lvlJc w:val="left"/>
+      <w:pPr>
+        <w:ind w:left="5760" w:hanging="360"/>
+      </w:pPr>
+      <w:rPr>
+        <w:rFonts w:ascii="Courier New" w:hAnsi="Courier New" w:cs="Courier New" w:hint="default"/>
+      </w:rPr>
+    </w:lvl>
+    <w:lvl w:ilvl="8" w:tplc="04160005" w:tentative="1">
+      <w:start w:val="1"/>
+      <w:numFmt w:val="bullet"/>
+      <w:lvlText w:val=""/>
+      <w:lvlJc w:val="left"/>
+      <w:pPr>
+        <w:ind w:left="6480" w:hanging="360"/>
+      </w:pPr>
+      <w:rPr>
+        <w:rFonts w:ascii="Wingdings" w:hAnsi="Wingdings" w:hint="default"/>
+      </w:rPr>
+    </w:lvl>
+  </w:abstractNum>
+  <w:abstractNum w:abstractNumId="8" w15:restartNumberingAfterBreak="0">
+    <w:nsid w:val="7E4C7264"/>
+    <w:multiLevelType w:val="hybridMultilevel"/>
+    <w:tmpl w:val="7A187CFC"/>
+    <w:lvl w:ilvl="0" w:tplc="04160001">
+      <w:start w:val="1"/>
+      <w:numFmt w:val="bullet"/>
+      <w:lvlText w:val=""/>
+      <w:lvlJc w:val="left"/>
+      <w:pPr>
+        <w:ind w:left="720" w:hanging="360"/>
+      </w:pPr>
+      <w:rPr>
+        <w:rFonts w:ascii="Symbol" w:hAnsi="Symbol" w:hint="default"/>
+      </w:rPr>
+    </w:lvl>
+    <w:lvl w:ilvl="1" w:tplc="04160003" w:tentative="1">
+      <w:start w:val="1"/>
+      <w:numFmt w:val="bullet"/>
+      <w:lvlText w:val="o"/>
+      <w:lvlJc w:val="left"/>
+      <w:pPr>
+        <w:ind w:left="1440" w:hanging="360"/>
+      </w:pPr>
+      <w:rPr>
+        <w:rFonts w:ascii="Courier New" w:hAnsi="Courier New" w:cs="Courier New" w:hint="default"/>
+      </w:rPr>
+    </w:lvl>
+    <w:lvl w:ilvl="2" w:tplc="04160005" w:tentative="1">
+      <w:start w:val="1"/>
+      <w:numFmt w:val="bullet"/>
+      <w:lvlText w:val=""/>
+      <w:lvlJc w:val="left"/>
+      <w:pPr>
+        <w:ind w:left="2160" w:hanging="360"/>
+      </w:pPr>
+      <w:rPr>
+        <w:rFonts w:ascii="Wingdings" w:hAnsi="Wingdings" w:hint="default"/>
+      </w:rPr>
+    </w:lvl>
+    <w:lvl w:ilvl="3" w:tplc="04160001" w:tentative="1">
+      <w:start w:val="1"/>
+      <w:numFmt w:val="bullet"/>
+      <w:lvlText w:val=""/>
+      <w:lvlJc w:val="left"/>
+      <w:pPr>
+        <w:ind w:left="2880" w:hanging="360"/>
+      </w:pPr>
+      <w:rPr>
+        <w:rFonts w:ascii="Symbol" w:hAnsi="Symbol" w:hint="default"/>
+      </w:rPr>
+    </w:lvl>
+    <w:lvl w:ilvl="4" w:tplc="04160003" w:tentative="1">
+      <w:start w:val="1"/>
+      <w:numFmt w:val="bullet"/>
+      <w:lvlText w:val="o"/>
+      <w:lvlJc w:val="left"/>
+      <w:pPr>
+        <w:ind w:left="3600" w:hanging="360"/>
+      </w:pPr>
+      <w:rPr>
+        <w:rFonts w:ascii="Courier New" w:hAnsi="Courier New" w:cs="Courier New" w:hint="default"/>
+      </w:rPr>
+    </w:lvl>
+    <w:lvl w:ilvl="5" w:tplc="04160005" w:tentative="1">
+      <w:start w:val="1"/>
+      <w:numFmt w:val="bullet"/>
+      <w:lvlText w:val=""/>
+      <w:lvlJc w:val="left"/>
+      <w:pPr>
+        <w:ind w:left="4320" w:hanging="360"/>
+      </w:pPr>
+      <w:rPr>
+        <w:rFonts w:ascii="Wingdings" w:hAnsi="Wingdings" w:hint="default"/>
+      </w:rPr>
+    </w:lvl>
+    <w:lvl w:ilvl="6" w:tplc="04160001" w:tentative="1">
+      <w:start w:val="1"/>
+      <w:numFmt w:val="bullet"/>
+      <w:lvlText w:val=""/>
+      <w:lvlJc w:val="left"/>
+      <w:pPr>
+        <w:ind w:left="5040" w:hanging="360"/>
+      </w:pPr>
+      <w:rPr>
+        <w:rFonts w:ascii="Symbol" w:hAnsi="Symbol" w:hint="default"/>
+      </w:rPr>
+    </w:lvl>
+    <w:lvl w:ilvl="7" w:tplc="04160003" w:tentative="1">
+      <w:start w:val="1"/>
+      <w:numFmt w:val="bullet"/>
+      <w:lvlText w:val="o"/>
+      <w:lvlJc w:val="left"/>
+      <w:pPr>
+        <w:ind w:left="5760" w:hanging="360"/>
+      </w:pPr>
+      <w:rPr>
+        <w:rFonts w:ascii="Courier New" w:hAnsi="Courier New" w:cs="Courier New" w:hint="default"/>
+      </w:rPr>
+    </w:lvl>
+    <w:lvl w:ilvl="8" w:tplc="04160005" w:tentative="1">
+      <w:start w:val="1"/>
+      <w:numFmt w:val="bullet"/>
+      <w:lvlText w:val=""/>
+      <w:lvlJc w:val="left"/>
+      <w:pPr>
+        <w:ind w:left="6480" w:hanging="360"/>
+      </w:pPr>
+      <w:rPr>
+        <w:rFonts w:ascii="Wingdings" w:hAnsi="Wingdings" w:hint="default"/>
+      </w:rPr>
+    </w:lvl>
+  </w:abstractNum>
   <w:num w:numId="1" w16cid:durableId="606084613">
     <w:abstractNumId w:val="0"/>
+  </w:num>
+  <w:num w:numId="2" w16cid:durableId="1778059273">
+    <w:abstractNumId w:val="7"/>
+  </w:num>
+  <w:num w:numId="3" w16cid:durableId="1293361880">
+    <w:abstractNumId w:val="8"/>
+  </w:num>
+  <w:num w:numId="4" w16cid:durableId="1534732935">
+    <w:abstractNumId w:val="3"/>
+  </w:num>
+  <w:num w:numId="5" w16cid:durableId="19547899">
+    <w:abstractNumId w:val="4"/>
+  </w:num>
+  <w:num w:numId="6" w16cid:durableId="2108648095">
+    <w:abstractNumId w:val="1"/>
+  </w:num>
+  <w:num w:numId="7" w16cid:durableId="1814445702">
+    <w:abstractNumId w:val="6"/>
+  </w:num>
+  <w:num w:numId="8" w16cid:durableId="1801797316">
+    <w:abstractNumId w:val="2"/>
+  </w:num>
+  <w:num w:numId="9" w16cid:durableId="2063170410">
+    <w:abstractNumId w:val="5"/>
   </w:num>
 </w:numbering>
 </file>
@@ -971,7 +3083,7 @@
   <w:style w:type="paragraph" w:default="1" w:styleId="Normal">
     <w:name w:val="Normal"/>
     <w:qFormat/>
-    <w:rsid w:val="001A2662"/>
+    <w:rsid w:val="00B76579"/>
   </w:style>
   <w:style w:type="paragraph" w:styleId="Ttulo1">
     <w:name w:val="heading 1"/>
@@ -1489,6 +3601,25 @@
       <w:spacing w:val="5"/>
     </w:rPr>
   </w:style>
+  <w:style w:type="table" w:styleId="Tabelacomgrade">
+    <w:name w:val="Table Grid"/>
+    <w:basedOn w:val="Tabelanormal"/>
+    <w:uiPriority w:val="39"/>
+    <w:rsid w:val="00927DFC"/>
+    <w:pPr>
+      <w:spacing w:after="0" w:line="240" w:lineRule="auto"/>
+    </w:pPr>
+    <w:tblPr>
+      <w:tblBorders>
+        <w:top w:val="single" w:sz="4" w:space="0" w:color="auto"/>
+        <w:left w:val="single" w:sz="4" w:space="0" w:color="auto"/>
+        <w:bottom w:val="single" w:sz="4" w:space="0" w:color="auto"/>
+        <w:right w:val="single" w:sz="4" w:space="0" w:color="auto"/>
+        <w:insideH w:val="single" w:sz="4" w:space="0" w:color="auto"/>
+        <w:insideV w:val="single" w:sz="4" w:space="0" w:color="auto"/>
+      </w:tblBorders>
+    </w:tblPr>
+  </w:style>
 </w:styles>
 </file>
 

</xml_diff>